<commit_message>
Modifiche test plan e specification
</commit_message>
<xml_diff>
--- a/DOCUMENTAZIONE/5-Test Plan.docx
+++ b/DOCUMENTAZIONE/5-Test Plan.docx
@@ -1579,7 +1579,23 @@
                 <w:rFonts w:ascii="Century Gothic" w:eastAsia="Droid Sans" w:hAnsi="Century Gothic" w:cs="Droid Sans"/>
                 <w:color w:val="auto"/>
               </w:rPr>
-              <w:t xml:space="preserve">Funzionalità da testare e non: gestione utente </w:t>
+              <w:t xml:space="preserve">Funzionalità da testare e </w:t>
+            </w:r>
+            <w:proofErr w:type="gramStart"/>
+            <w:r>
+              <w:rPr>
+                <w:rFonts w:ascii="Century Gothic" w:eastAsia="Droid Sans" w:hAnsi="Century Gothic" w:cs="Droid Sans"/>
+                <w:color w:val="auto"/>
+              </w:rPr>
+              <w:t>non</w:t>
+            </w:r>
+            <w:proofErr w:type="gramEnd"/>
+            <w:r>
+              <w:rPr>
+                <w:rFonts w:ascii="Century Gothic" w:eastAsia="Droid Sans" w:hAnsi="Century Gothic" w:cs="Droid Sans"/>
+                <w:color w:val="auto"/>
+              </w:rPr>
+              <w:t xml:space="preserve">: gestione utente </w:t>
             </w:r>
           </w:p>
         </w:tc>
@@ -1691,7 +1707,23 @@
                 <w:rFonts w:ascii="Century Gothic" w:eastAsia="Droid Sans" w:hAnsi="Century Gothic" w:cs="Droid Sans"/>
                 <w:color w:val="auto"/>
               </w:rPr>
-              <w:t xml:space="preserve"> Funzionalità da testare e non, </w:t>
+              <w:t xml:space="preserve"> Funzionalità da testare e </w:t>
+            </w:r>
+            <w:proofErr w:type="gramStart"/>
+            <w:r>
+              <w:rPr>
+                <w:rFonts w:ascii="Century Gothic" w:eastAsia="Droid Sans" w:hAnsi="Century Gothic" w:cs="Droid Sans"/>
+                <w:color w:val="auto"/>
+              </w:rPr>
+              <w:t>non</w:t>
+            </w:r>
+            <w:proofErr w:type="gramEnd"/>
+            <w:r>
+              <w:rPr>
+                <w:rFonts w:ascii="Century Gothic" w:eastAsia="Droid Sans" w:hAnsi="Century Gothic" w:cs="Droid Sans"/>
+                <w:color w:val="auto"/>
+              </w:rPr>
+              <w:t xml:space="preserve">, </w:t>
             </w:r>
             <w:r>
               <w:rPr>
@@ -1820,8 +1852,17 @@
                 <w:rFonts w:ascii="Century Gothic" w:eastAsia="Droid Sans" w:hAnsi="Century Gothic" w:cs="Droid Sans"/>
                 <w:color w:val="auto"/>
               </w:rPr>
-              <w:t>Gestione Carrello: funzionalità da testare e non</w:t>
-            </w:r>
+              <w:t xml:space="preserve">Gestione Carrello: funzionalità da testare e </w:t>
+            </w:r>
+            <w:proofErr w:type="gramStart"/>
+            <w:r>
+              <w:rPr>
+                <w:rFonts w:ascii="Century Gothic" w:eastAsia="Droid Sans" w:hAnsi="Century Gothic" w:cs="Droid Sans"/>
+                <w:color w:val="auto"/>
+              </w:rPr>
+              <w:t>non</w:t>
+            </w:r>
+            <w:proofErr w:type="gramEnd"/>
           </w:p>
           <w:p>
             <w:pPr>
@@ -1839,7 +1880,23 @@
                 <w:rFonts w:ascii="Century Gothic" w:eastAsia="Droid Sans" w:hAnsi="Century Gothic" w:cs="Droid Sans"/>
                 <w:color w:val="auto"/>
               </w:rPr>
-              <w:t>Gestione Utente: funzionalità da testare e non, Test Cases: registrazione organizzatore ed utente, login, modifica profilo organizzatore</w:t>
+              <w:t xml:space="preserve">Gestione Utente: funzionalità da testare e </w:t>
+            </w:r>
+            <w:proofErr w:type="gramStart"/>
+            <w:r>
+              <w:rPr>
+                <w:rFonts w:ascii="Century Gothic" w:eastAsia="Droid Sans" w:hAnsi="Century Gothic" w:cs="Droid Sans"/>
+                <w:color w:val="auto"/>
+              </w:rPr>
+              <w:t>non</w:t>
+            </w:r>
+            <w:proofErr w:type="gramEnd"/>
+            <w:r>
+              <w:rPr>
+                <w:rFonts w:ascii="Century Gothic" w:eastAsia="Droid Sans" w:hAnsi="Century Gothic" w:cs="Droid Sans"/>
+                <w:color w:val="auto"/>
+              </w:rPr>
+              <w:t>, Test Cases: registrazione organizzatore ed utente, login, modifica profilo organizzatore</w:t>
             </w:r>
           </w:p>
         </w:tc>
@@ -3706,7 +3763,25 @@
           <w:szCs w:val="24"/>
           <w:lang w:val="it-IT"/>
         </w:rPr>
-        <w:t xml:space="preserve">Dal momento che il sistema è stato diviso in tre gestioni, per facilitare la divisione degli incarichi e la leggibilità tra i membri del team, abbiamo deciso di mantenere la suddivisione anche nelle attività di testing che verranno divise nelle seguenti gestioni: </w:t>
+        <w:t xml:space="preserve">Dal momento che il sistema è stato diviso in tre gestioni, per facilitare la divisione degli incarichi e la leggibilità tra i membri </w:t>
+      </w:r>
+      <w:proofErr w:type="gramStart"/>
+      <w:r>
+        <w:rPr>
+          <w:rFonts w:ascii="Garamond" w:hAnsi="Garamond"/>
+          <w:szCs w:val="24"/>
+          <w:lang w:val="it-IT"/>
+        </w:rPr>
+        <w:t>del team</w:t>
+      </w:r>
+      <w:proofErr w:type="gramEnd"/>
+      <w:r>
+        <w:rPr>
+          <w:rFonts w:ascii="Garamond" w:hAnsi="Garamond"/>
+          <w:szCs w:val="24"/>
+          <w:lang w:val="it-IT"/>
+        </w:rPr>
+        <w:t xml:space="preserve">, abbiamo deciso di mantenere la suddivisione anche nelle attività di testing che verranno divise nelle seguenti gestioni: </w:t>
       </w:r>
     </w:p>
     <w:p>
@@ -5092,7 +5167,7 @@
     </w:p>
     <w:tbl>
       <w:tblPr>
-        <w:tblW w:w="9918" w:type="dxa"/>
+        <w:tblW w:w="9962" w:type="dxa"/>
         <w:tblBorders>
           <w:top w:val="single" w:sz="4" w:space="0" w:color="FFFFFF" w:themeColor="background1"/>
           <w:left w:val="single" w:sz="4" w:space="0" w:color="FFFFFF" w:themeColor="background1"/>
@@ -5109,20 +5184,24 @@
       </w:tblPr>
       <w:tblGrid>
         <w:gridCol w:w="1854"/>
-        <w:gridCol w:w="2646"/>
+        <w:gridCol w:w="1492"/>
+        <w:gridCol w:w="1154"/>
         <w:gridCol w:w="7"/>
         <w:gridCol w:w="2763"/>
         <w:gridCol w:w="2352"/>
         <w:gridCol w:w="296"/>
+        <w:gridCol w:w="44"/>
       </w:tblGrid>
       <w:tr>
         <w:trPr>
+          <w:gridAfter w:val="1"/>
+          <w:wAfter w:w="44" w:type="dxa"/>
           <w:trHeight w:val="540"/>
         </w:trPr>
         <w:tc>
           <w:tcPr>
             <w:tcW w:w="9918" w:type="dxa"/>
-            <w:gridSpan w:val="6"/>
+            <w:gridSpan w:val="7"/>
             <w:shd w:val="clear" w:color="auto" w:fill="2F5496" w:themeFill="accent1" w:themeFillShade="BF"/>
             <w:vAlign w:val="center"/>
             <w:hideMark/>
@@ -5173,12 +5252,14 @@
       </w:tr>
       <w:tr>
         <w:trPr>
+          <w:gridAfter w:val="1"/>
+          <w:wAfter w:w="44" w:type="dxa"/>
           <w:trHeight w:val="540"/>
         </w:trPr>
         <w:tc>
           <w:tcPr>
             <w:tcW w:w="9918" w:type="dxa"/>
-            <w:gridSpan w:val="6"/>
+            <w:gridSpan w:val="7"/>
             <w:shd w:val="clear" w:color="auto" w:fill="2F5496" w:themeFill="accent1" w:themeFillShade="BF"/>
             <w:vAlign w:val="center"/>
           </w:tcPr>
@@ -5225,15 +5306,27 @@
               </w:rPr>
               <w:t xml:space="preserve"> </w:t>
             </w:r>
-            <w:r>
-              <w:rPr>
-                <w:rFonts w:ascii="Century Gothic" w:hAnsi="Century Gothic"/>
-                <w:b/>
-                <w:bCs/>
-                <w:color w:val="FFFFFF" w:themeColor="background1"/>
-                <w:lang w:val="it-IT"/>
-              </w:rPr>
-              <w:t>[ a-</w:t>
+            <w:proofErr w:type="gramStart"/>
+            <w:r>
+              <w:rPr>
+                <w:rFonts w:ascii="Century Gothic" w:hAnsi="Century Gothic"/>
+                <w:b/>
+                <w:bCs/>
+                <w:color w:val="FFFFFF" w:themeColor="background1"/>
+                <w:lang w:val="it-IT"/>
+              </w:rPr>
+              <w:t>[ a</w:t>
+            </w:r>
+            <w:proofErr w:type="gramEnd"/>
+            <w:r>
+              <w:rPr>
+                <w:rFonts w:ascii="Century Gothic" w:hAnsi="Century Gothic"/>
+                <w:b/>
+                <w:bCs/>
+                <w:color w:val="FFFFFF" w:themeColor="background1"/>
+                <w:lang w:val="it-IT"/>
+              </w:rPr>
+              <w:t>-</w:t>
             </w:r>
             <w:proofErr w:type="spellStart"/>
             <w:r>
@@ -5255,19 +5348,31 @@
                 <w:color w:val="FFFFFF" w:themeColor="background1"/>
                 <w:lang w:val="it-IT"/>
               </w:rPr>
-              <w:t>-Z\u00C0-\u00ff]+</w:t>
+              <w:t>-Z\u00C0-\u00ff]</w:t>
+            </w:r>
+            <w:r>
+              <w:rPr>
+                <w:rFonts w:ascii="Century Gothic" w:hAnsi="Century Gothic"/>
+                <w:b/>
+                <w:bCs/>
+                <w:color w:val="FFFFFF" w:themeColor="background1"/>
+                <w:lang w:val="it-IT"/>
+              </w:rPr>
+              <w:t>{1,50}</w:t>
             </w:r>
           </w:p>
         </w:tc>
       </w:tr>
       <w:tr>
         <w:trPr>
+          <w:gridAfter w:val="1"/>
+          <w:wAfter w:w="44" w:type="dxa"/>
           <w:trHeight w:val="525"/>
         </w:trPr>
         <w:tc>
           <w:tcPr>
             <w:tcW w:w="4500" w:type="dxa"/>
-            <w:gridSpan w:val="2"/>
+            <w:gridSpan w:val="3"/>
             <w:shd w:val="clear" w:color="auto" w:fill="2F5496" w:themeFill="accent1" w:themeFillShade="BF"/>
             <w:vAlign w:val="center"/>
             <w:hideMark/>
@@ -5375,12 +5480,14 @@
       </w:tr>
       <w:tr>
         <w:trPr>
+          <w:gridAfter w:val="1"/>
+          <w:wAfter w:w="44" w:type="dxa"/>
           <w:trHeight w:val="843"/>
         </w:trPr>
         <w:tc>
           <w:tcPr>
             <w:tcW w:w="4500" w:type="dxa"/>
-            <w:gridSpan w:val="2"/>
+            <w:gridSpan w:val="3"/>
             <w:shd w:val="clear" w:color="auto" w:fill="B4C6E7" w:themeFill="accent1" w:themeFillTint="66"/>
             <w:vAlign w:val="center"/>
             <w:hideMark/>
@@ -5621,12 +5728,14 @@
       </w:tr>
       <w:tr>
         <w:trPr>
+          <w:gridAfter w:val="1"/>
+          <w:wAfter w:w="44" w:type="dxa"/>
           <w:trHeight w:val="843"/>
         </w:trPr>
         <w:tc>
           <w:tcPr>
             <w:tcW w:w="4500" w:type="dxa"/>
-            <w:gridSpan w:val="2"/>
+            <w:gridSpan w:val="3"/>
             <w:shd w:val="clear" w:color="auto" w:fill="D9E2F3" w:themeFill="accent1" w:themeFillTint="33"/>
             <w:vAlign w:val="center"/>
           </w:tcPr>
@@ -5733,12 +5842,14 @@
       <w:bookmarkEnd w:id="15"/>
       <w:tr>
         <w:trPr>
+          <w:gridAfter w:val="1"/>
+          <w:wAfter w:w="44" w:type="dxa"/>
           <w:trHeight w:val="525"/>
         </w:trPr>
         <w:tc>
           <w:tcPr>
             <w:tcW w:w="9918" w:type="dxa"/>
-            <w:gridSpan w:val="6"/>
+            <w:gridSpan w:val="7"/>
             <w:shd w:val="clear" w:color="auto" w:fill="2F5496" w:themeFill="accent1" w:themeFillShade="BF"/>
             <w:vAlign w:val="center"/>
           </w:tcPr>
@@ -5793,6 +5904,106 @@
               <w:t>Cognome</w:t>
             </w:r>
             <w:proofErr w:type="spellEnd"/>
+          </w:p>
+        </w:tc>
+      </w:tr>
+      <w:tr>
+        <w:trPr>
+          <w:gridAfter w:val="1"/>
+          <w:wAfter w:w="44" w:type="dxa"/>
+          <w:trHeight w:val="525"/>
+        </w:trPr>
+        <w:tc>
+          <w:tcPr>
+            <w:tcW w:w="9918" w:type="dxa"/>
+            <w:gridSpan w:val="7"/>
+            <w:shd w:val="clear" w:color="auto" w:fill="2F5496" w:themeFill="accent1" w:themeFillShade="BF"/>
+            <w:vAlign w:val="center"/>
+          </w:tcPr>
+          <w:p>
+            <w:pPr>
+              <w:pStyle w:val="Paragrafoelenco"/>
+              <w:ind w:left="540"/>
+              <w:jc w:val="center"/>
+              <w:rPr>
+                <w:rFonts w:ascii="Century Gothic" w:eastAsia="Times New Roman" w:hAnsi="Century Gothic" w:cs="Calibri"/>
+                <w:b/>
+                <w:bCs/>
+                <w:color w:val="FFFFFF" w:themeColor="background1"/>
+                <w:szCs w:val="24"/>
+                <w:lang w:val="it-IT" w:eastAsia="it-IT"/>
+              </w:rPr>
+            </w:pPr>
+            <w:r>
+              <w:rPr>
+                <w:rFonts w:ascii="Century Gothic" w:eastAsia="Times New Roman" w:hAnsi="Century Gothic" w:cs="Calibri"/>
+                <w:b/>
+                <w:bCs/>
+                <w:color w:val="FFFFFF" w:themeColor="background1"/>
+                <w:szCs w:val="24"/>
+                <w:lang w:val="it-IT" w:eastAsia="it-IT"/>
+              </w:rPr>
+              <w:t xml:space="preserve">FORMATO: </w:t>
+            </w:r>
+          </w:p>
+          <w:p>
+            <w:pPr>
+              <w:pStyle w:val="Paragrafoelenco"/>
+              <w:ind w:left="540"/>
+              <w:jc w:val="center"/>
+              <w:rPr>
+                <w:rFonts w:ascii="Century Gothic" w:eastAsia="Times New Roman" w:hAnsi="Century Gothic" w:cs="Calibri"/>
+                <w:b/>
+                <w:bCs/>
+                <w:color w:val="FFFFFF" w:themeColor="background1"/>
+                <w:szCs w:val="24"/>
+                <w:lang w:val="it-IT" w:eastAsia="it-IT"/>
+              </w:rPr>
+            </w:pPr>
+            <w:proofErr w:type="gramStart"/>
+            <w:r>
+              <w:rPr>
+                <w:rFonts w:ascii="Century Gothic" w:hAnsi="Century Gothic"/>
+                <w:b/>
+                <w:bCs/>
+                <w:color w:val="FFFFFF" w:themeColor="background1"/>
+                <w:lang w:val="it-IT"/>
+              </w:rPr>
+              <w:t>[ a</w:t>
+            </w:r>
+            <w:proofErr w:type="gramEnd"/>
+            <w:r>
+              <w:rPr>
+                <w:rFonts w:ascii="Century Gothic" w:hAnsi="Century Gothic"/>
+                <w:b/>
+                <w:bCs/>
+                <w:color w:val="FFFFFF" w:themeColor="background1"/>
+                <w:lang w:val="it-IT"/>
+              </w:rPr>
+              <w:t>-</w:t>
+            </w:r>
+            <w:proofErr w:type="spellStart"/>
+            <w:r>
+              <w:rPr>
+                <w:rFonts w:ascii="Century Gothic" w:hAnsi="Century Gothic"/>
+                <w:b/>
+                <w:bCs/>
+                <w:color w:val="FFFFFF" w:themeColor="background1"/>
+                <w:lang w:val="it-IT"/>
+              </w:rPr>
+              <w:t>zA</w:t>
+            </w:r>
+            <w:proofErr w:type="spellEnd"/>
+            <w:r>
+              <w:rPr>
+                <w:rFonts w:ascii="Century Gothic" w:hAnsi="Century Gothic"/>
+                <w:b/>
+                <w:bCs/>
+                <w:color w:val="FFFFFF" w:themeColor="background1"/>
+                <w:lang w:val="it-IT"/>
+              </w:rPr>
+              <w:t>-Z\u00C0-\u00ff]+</w:t>
+            </w:r>
           </w:p>
         </w:tc>
       </w:tr>
@@ -5802,94 +6013,123 @@
         </w:trPr>
         <w:tc>
           <w:tcPr>
-            <w:tcW w:w="9918" w:type="dxa"/>
+            <w:tcW w:w="3346" w:type="dxa"/>
+            <w:gridSpan w:val="2"/>
+            <w:shd w:val="clear" w:color="auto" w:fill="2F5496" w:themeFill="accent1" w:themeFillShade="BF"/>
+            <w:vAlign w:val="center"/>
+            <w:hideMark/>
+          </w:tcPr>
+          <w:p>
+            <w:pPr>
+              <w:jc w:val="center"/>
+              <w:rPr>
+                <w:rFonts w:ascii="Times New Roman" w:eastAsia="Times New Roman" w:hAnsi="Times New Roman" w:cs="Times New Roman"/>
+                <w:lang w:eastAsia="it-IT"/>
+              </w:rPr>
+            </w:pPr>
+            <w:r>
+              <w:rPr>
+                <w:rFonts w:ascii="Century Gothic" w:eastAsia="Times New Roman" w:hAnsi="Century Gothic" w:cs="Times New Roman"/>
+                <w:b/>
+                <w:bCs/>
+                <w:color w:val="FFFFFF"/>
+                <w:lang w:eastAsia="it-IT"/>
+              </w:rPr>
+              <w:t xml:space="preserve">Nome </w:t>
+            </w:r>
+            <w:proofErr w:type="spellStart"/>
+            <w:r>
+              <w:rPr>
+                <w:rFonts w:ascii="Century Gothic" w:eastAsia="Times New Roman" w:hAnsi="Century Gothic" w:cs="Times New Roman"/>
+                <w:b/>
+                <w:bCs/>
+                <w:color w:val="FFFFFF"/>
+                <w:lang w:eastAsia="it-IT"/>
+              </w:rPr>
+              <w:t>Categoria</w:t>
+            </w:r>
+            <w:proofErr w:type="spellEnd"/>
+            <w:r>
+              <w:rPr>
+                <w:rFonts w:ascii="Century Gothic" w:eastAsia="Times New Roman" w:hAnsi="Century Gothic" w:cs="Times New Roman"/>
+                <w:color w:val="FFFFFF"/>
+                <w:lang w:eastAsia="it-IT"/>
+              </w:rPr>
+              <w:t> </w:t>
+            </w:r>
+          </w:p>
+        </w:tc>
+        <w:tc>
+          <w:tcPr>
+            <w:tcW w:w="6616" w:type="dxa"/>
             <w:gridSpan w:val="6"/>
             <w:shd w:val="clear" w:color="auto" w:fill="2F5496" w:themeFill="accent1" w:themeFillShade="BF"/>
             <w:vAlign w:val="center"/>
-          </w:tcPr>
-          <w:p>
-            <w:pPr>
-              <w:pStyle w:val="Paragrafoelenco"/>
-              <w:ind w:left="540"/>
-              <w:jc w:val="center"/>
-              <w:rPr>
-                <w:rFonts w:ascii="Century Gothic" w:eastAsia="Times New Roman" w:hAnsi="Century Gothic" w:cs="Calibri"/>
-                <w:b/>
-                <w:bCs/>
-                <w:color w:val="FFFFFF" w:themeColor="background1"/>
-                <w:szCs w:val="24"/>
-                <w:lang w:val="it-IT" w:eastAsia="it-IT"/>
-              </w:rPr>
-            </w:pPr>
-            <w:r>
-              <w:rPr>
-                <w:rFonts w:ascii="Century Gothic" w:eastAsia="Times New Roman" w:hAnsi="Century Gothic" w:cs="Calibri"/>
-                <w:b/>
-                <w:bCs/>
-                <w:color w:val="FFFFFF" w:themeColor="background1"/>
-                <w:szCs w:val="24"/>
-                <w:lang w:val="it-IT" w:eastAsia="it-IT"/>
-              </w:rPr>
-              <w:t xml:space="preserve">FORMATO: </w:t>
-            </w:r>
-          </w:p>
-          <w:p>
-            <w:pPr>
-              <w:pStyle w:val="Paragrafoelenco"/>
-              <w:ind w:left="540"/>
-              <w:jc w:val="center"/>
-              <w:rPr>
-                <w:rFonts w:ascii="Century Gothic" w:eastAsia="Times New Roman" w:hAnsi="Century Gothic" w:cs="Calibri"/>
-                <w:b/>
-                <w:bCs/>
-                <w:color w:val="FFFFFF" w:themeColor="background1"/>
-                <w:szCs w:val="24"/>
-                <w:lang w:val="it-IT" w:eastAsia="it-IT"/>
-              </w:rPr>
-            </w:pPr>
-            <w:r>
-              <w:rPr>
-                <w:rFonts w:ascii="Century Gothic" w:hAnsi="Century Gothic"/>
-                <w:b/>
-                <w:bCs/>
-                <w:color w:val="FFFFFF" w:themeColor="background1"/>
-                <w:lang w:val="it-IT"/>
-              </w:rPr>
-              <w:t>[ a-</w:t>
-            </w:r>
+            <w:hideMark/>
+          </w:tcPr>
+          <w:p>
+            <w:pPr>
+              <w:jc w:val="center"/>
+              <w:rPr>
+                <w:rFonts w:ascii="Times New Roman" w:eastAsia="Times New Roman" w:hAnsi="Times New Roman" w:cs="Times New Roman"/>
+                <w:lang w:eastAsia="it-IT"/>
+              </w:rPr>
+            </w:pPr>
             <w:proofErr w:type="spellStart"/>
             <w:r>
               <w:rPr>
-                <w:rFonts w:ascii="Century Gothic" w:hAnsi="Century Gothic"/>
-                <w:b/>
-                <w:bCs/>
-                <w:color w:val="FFFFFF" w:themeColor="background1"/>
-                <w:lang w:val="it-IT"/>
-              </w:rPr>
-              <w:t>zA</w:t>
+                <w:rFonts w:ascii="Century Gothic" w:eastAsia="Times New Roman" w:hAnsi="Century Gothic" w:cs="Times New Roman"/>
+                <w:b/>
+                <w:bCs/>
+                <w:color w:val="FFFFFF"/>
+                <w:lang w:eastAsia="it-IT"/>
+              </w:rPr>
+              <w:t>Scelte</w:t>
             </w:r>
             <w:proofErr w:type="spellEnd"/>
             <w:r>
               <w:rPr>
-                <w:rFonts w:ascii="Century Gothic" w:hAnsi="Century Gothic"/>
-                <w:b/>
-                <w:bCs/>
-                <w:color w:val="FFFFFF" w:themeColor="background1"/>
-                <w:lang w:val="it-IT"/>
-              </w:rPr>
-              <w:t>-Z\u00C0-\u00ff]+</w:t>
+                <w:rFonts w:ascii="Century Gothic" w:eastAsia="Times New Roman" w:hAnsi="Century Gothic" w:cs="Times New Roman"/>
+                <w:b/>
+                <w:bCs/>
+                <w:color w:val="FFFFFF"/>
+                <w:lang w:eastAsia="it-IT"/>
+              </w:rPr>
+              <w:t xml:space="preserve"> per </w:t>
+            </w:r>
+            <w:proofErr w:type="spellStart"/>
+            <w:r>
+              <w:rPr>
+                <w:rFonts w:ascii="Century Gothic" w:eastAsia="Times New Roman" w:hAnsi="Century Gothic" w:cs="Times New Roman"/>
+                <w:b/>
+                <w:bCs/>
+                <w:color w:val="FFFFFF"/>
+                <w:lang w:eastAsia="it-IT"/>
+              </w:rPr>
+              <w:t>categorie</w:t>
+            </w:r>
+            <w:proofErr w:type="spellEnd"/>
+            <w:r>
+              <w:rPr>
+                <w:rFonts w:ascii="Century Gothic" w:eastAsia="Times New Roman" w:hAnsi="Century Gothic" w:cs="Times New Roman"/>
+                <w:color w:val="FFFFFF"/>
+                <w:lang w:eastAsia="it-IT"/>
+              </w:rPr>
+              <w:t> </w:t>
             </w:r>
           </w:p>
         </w:tc>
       </w:tr>
       <w:tr>
         <w:trPr>
+          <w:gridAfter w:val="1"/>
+          <w:wAfter w:w="44" w:type="dxa"/>
           <w:trHeight w:val="1213"/>
         </w:trPr>
         <w:tc>
           <w:tcPr>
             <w:tcW w:w="4507" w:type="dxa"/>
-            <w:gridSpan w:val="3"/>
+            <w:gridSpan w:val="4"/>
             <w:shd w:val="clear" w:color="auto" w:fill="B4C6E7" w:themeFill="accent1" w:themeFillTint="66"/>
             <w:vAlign w:val="center"/>
           </w:tcPr>
@@ -6153,12 +6393,14 @@
       </w:tr>
       <w:tr>
         <w:trPr>
+          <w:gridAfter w:val="1"/>
+          <w:wAfter w:w="44" w:type="dxa"/>
           <w:trHeight w:val="525"/>
         </w:trPr>
         <w:tc>
           <w:tcPr>
             <w:tcW w:w="4507" w:type="dxa"/>
-            <w:gridSpan w:val="3"/>
+            <w:gridSpan w:val="4"/>
             <w:shd w:val="clear" w:color="auto" w:fill="D9E2F3" w:themeFill="accent1" w:themeFillTint="33"/>
             <w:vAlign w:val="center"/>
           </w:tcPr>
@@ -6302,12 +6544,14 @@
       </w:tr>
       <w:tr>
         <w:trPr>
+          <w:gridAfter w:val="1"/>
+          <w:wAfter w:w="44" w:type="dxa"/>
           <w:trHeight w:val="525"/>
         </w:trPr>
         <w:tc>
           <w:tcPr>
             <w:tcW w:w="9918" w:type="dxa"/>
-            <w:gridSpan w:val="6"/>
+            <w:gridSpan w:val="7"/>
             <w:shd w:val="clear" w:color="auto" w:fill="2F5496" w:themeFill="accent1" w:themeFillShade="BF"/>
             <w:vAlign w:val="center"/>
           </w:tcPr>
@@ -6378,12 +6622,14 @@
       </w:tr>
       <w:tr>
         <w:trPr>
+          <w:gridAfter w:val="1"/>
+          <w:wAfter w:w="44" w:type="dxa"/>
           <w:trHeight w:val="525"/>
         </w:trPr>
         <w:tc>
           <w:tcPr>
             <w:tcW w:w="9918" w:type="dxa"/>
-            <w:gridSpan w:val="6"/>
+            <w:gridSpan w:val="7"/>
             <w:shd w:val="clear" w:color="auto" w:fill="2F5496" w:themeFill="accent1" w:themeFillShade="BF"/>
             <w:vAlign w:val="center"/>
           </w:tcPr>
@@ -6458,19 +6704,34 @@
                 <w:szCs w:val="24"/>
                 <w:lang w:val="it-IT"/>
               </w:rPr>
-              <w:t>a-z ]</w:t>
-            </w:r>
+              <w:t>a-</w:t>
+            </w:r>
+            <w:proofErr w:type="gramStart"/>
+            <w:r>
+              <w:rPr>
+                <w:rFonts w:ascii="Century Gothic" w:hAnsi="Century Gothic"/>
+                <w:b/>
+                <w:bCs/>
+                <w:color w:val="FFFFFF" w:themeColor="background1"/>
+                <w:szCs w:val="24"/>
+                <w:lang w:val="it-IT"/>
+              </w:rPr>
+              <w:t>z ]</w:t>
+            </w:r>
+            <w:proofErr w:type="gramEnd"/>
           </w:p>
         </w:tc>
       </w:tr>
       <w:tr>
         <w:trPr>
+          <w:gridAfter w:val="1"/>
+          <w:wAfter w:w="44" w:type="dxa"/>
           <w:trHeight w:val="525"/>
         </w:trPr>
         <w:tc>
           <w:tcPr>
             <w:tcW w:w="4507" w:type="dxa"/>
-            <w:gridSpan w:val="3"/>
+            <w:gridSpan w:val="4"/>
             <w:shd w:val="clear" w:color="auto" w:fill="D9E2F3" w:themeFill="accent1" w:themeFillTint="33"/>
             <w:vAlign w:val="center"/>
           </w:tcPr>
@@ -6644,12 +6905,14 @@
       </w:tr>
       <w:tr>
         <w:trPr>
+          <w:gridAfter w:val="1"/>
+          <w:wAfter w:w="44" w:type="dxa"/>
           <w:trHeight w:val="525"/>
         </w:trPr>
         <w:tc>
           <w:tcPr>
             <w:tcW w:w="9918" w:type="dxa"/>
-            <w:gridSpan w:val="6"/>
+            <w:gridSpan w:val="7"/>
             <w:shd w:val="clear" w:color="auto" w:fill="2F5496" w:themeFill="accent1" w:themeFillShade="BF"/>
             <w:vAlign w:val="center"/>
           </w:tcPr>
@@ -6709,12 +6972,14 @@
       </w:tr>
       <w:tr>
         <w:trPr>
+          <w:gridAfter w:val="1"/>
+          <w:wAfter w:w="44" w:type="dxa"/>
           <w:trHeight w:val="525"/>
         </w:trPr>
         <w:tc>
           <w:tcPr>
             <w:tcW w:w="9918" w:type="dxa"/>
-            <w:gridSpan w:val="6"/>
+            <w:gridSpan w:val="7"/>
             <w:shd w:val="clear" w:color="auto" w:fill="2F5496" w:themeFill="accent1" w:themeFillShade="BF"/>
             <w:vAlign w:val="center"/>
           </w:tcPr>
@@ -6772,12 +7037,14 @@
       </w:tr>
       <w:tr>
         <w:trPr>
+          <w:gridAfter w:val="1"/>
+          <w:wAfter w:w="44" w:type="dxa"/>
           <w:trHeight w:val="1213"/>
         </w:trPr>
         <w:tc>
           <w:tcPr>
             <w:tcW w:w="4507" w:type="dxa"/>
-            <w:gridSpan w:val="3"/>
+            <w:gridSpan w:val="4"/>
             <w:shd w:val="clear" w:color="auto" w:fill="B4C6E7" w:themeFill="accent1" w:themeFillTint="66"/>
             <w:vAlign w:val="center"/>
           </w:tcPr>
@@ -6939,12 +7206,14 @@
       </w:tr>
       <w:tr>
         <w:trPr>
+          <w:gridAfter w:val="1"/>
+          <w:wAfter w:w="44" w:type="dxa"/>
           <w:trHeight w:val="525"/>
         </w:trPr>
         <w:tc>
           <w:tcPr>
             <w:tcW w:w="4507" w:type="dxa"/>
-            <w:gridSpan w:val="3"/>
+            <w:gridSpan w:val="4"/>
             <w:shd w:val="clear" w:color="auto" w:fill="D9E2F3" w:themeFill="accent1" w:themeFillTint="33"/>
             <w:vAlign w:val="center"/>
           </w:tcPr>
@@ -7424,6 +7693,7 @@
               <w:t xml:space="preserve"> [</w:t>
             </w:r>
             <w:proofErr w:type="spellStart"/>
+            <w:proofErr w:type="gramStart"/>
             <w:r>
               <w:rPr>
                 <w:rFonts w:ascii="Century Gothic" w:eastAsia="Times New Roman" w:hAnsi="Century Gothic" w:cs="Calibri"/>
@@ -7473,6 +7743,7 @@
               <w:t>ok</w:t>
             </w:r>
             <w:proofErr w:type="spellEnd"/>
+            <w:proofErr w:type="gramEnd"/>
             <w:r>
               <w:rPr>
                 <w:rFonts w:ascii="Century Gothic" w:eastAsia="Times New Roman" w:hAnsi="Century Gothic" w:cs="Calibri"/>
@@ -7594,12 +7865,14 @@
       </w:tr>
       <w:tr>
         <w:trPr>
+          <w:gridAfter w:val="1"/>
+          <w:wAfter w:w="44" w:type="dxa"/>
           <w:trHeight w:val="525"/>
         </w:trPr>
         <w:tc>
           <w:tcPr>
             <w:tcW w:w="9918" w:type="dxa"/>
-            <w:gridSpan w:val="6"/>
+            <w:gridSpan w:val="7"/>
             <w:shd w:val="clear" w:color="auto" w:fill="2F5496" w:themeFill="accent1" w:themeFillShade="BF"/>
             <w:vAlign w:val="center"/>
           </w:tcPr>
@@ -7657,12 +7930,14 @@
       </w:tr>
       <w:tr>
         <w:trPr>
+          <w:gridAfter w:val="1"/>
+          <w:wAfter w:w="44" w:type="dxa"/>
           <w:trHeight w:val="525"/>
         </w:trPr>
         <w:tc>
           <w:tcPr>
             <w:tcW w:w="9918" w:type="dxa"/>
-            <w:gridSpan w:val="6"/>
+            <w:gridSpan w:val="7"/>
             <w:shd w:val="clear" w:color="auto" w:fill="2F5496" w:themeFill="accent1" w:themeFillShade="BF"/>
             <w:vAlign w:val="center"/>
           </w:tcPr>
@@ -7714,19 +7989,43 @@
                 <w:color w:val="FFFFFF" w:themeColor="background1"/>
                 <w:lang w:val="it-IT" w:eastAsia="it-IT"/>
               </w:rPr>
-              <w:t>\\w+([\\.-]?\\w+)*@\\w+([\\.-]?\\w+)*(\\.\\w+)+</w:t>
+              <w:t>\\w+([\</w:t>
+            </w:r>
+            <w:proofErr w:type="gramStart"/>
+            <w:r>
+              <w:rPr>
+                <w:rFonts w:ascii="Century Gothic" w:eastAsia="Times New Roman" w:hAnsi="Century Gothic" w:cs="Calibri"/>
+                <w:b/>
+                <w:bCs/>
+                <w:color w:val="FFFFFF" w:themeColor="background1"/>
+                <w:lang w:val="it-IT" w:eastAsia="it-IT"/>
+              </w:rPr>
+              <w:t>\.-</w:t>
+            </w:r>
+            <w:proofErr w:type="gramEnd"/>
+            <w:r>
+              <w:rPr>
+                <w:rFonts w:ascii="Century Gothic" w:eastAsia="Times New Roman" w:hAnsi="Century Gothic" w:cs="Calibri"/>
+                <w:b/>
+                <w:bCs/>
+                <w:color w:val="FFFFFF" w:themeColor="background1"/>
+                <w:lang w:val="it-IT" w:eastAsia="it-IT"/>
+              </w:rPr>
+              <w:t>]?\\w+)*@\\w+([\\.-]?\\w+)*(\\.\\w+)+</w:t>
             </w:r>
           </w:p>
         </w:tc>
       </w:tr>
       <w:tr>
         <w:trPr>
+          <w:gridAfter w:val="1"/>
+          <w:wAfter w:w="44" w:type="dxa"/>
           <w:trHeight w:val="1213"/>
         </w:trPr>
         <w:tc>
           <w:tcPr>
             <w:tcW w:w="4507" w:type="dxa"/>
-            <w:gridSpan w:val="3"/>
+            <w:gridSpan w:val="4"/>
             <w:shd w:val="clear" w:color="auto" w:fill="B4C6E7" w:themeFill="accent1" w:themeFillTint="66"/>
             <w:vAlign w:val="center"/>
           </w:tcPr>
@@ -7978,12 +8277,14 @@
       </w:tr>
       <w:tr>
         <w:trPr>
+          <w:gridAfter w:val="1"/>
+          <w:wAfter w:w="44" w:type="dxa"/>
           <w:trHeight w:val="525"/>
         </w:trPr>
         <w:tc>
           <w:tcPr>
             <w:tcW w:w="4507" w:type="dxa"/>
-            <w:gridSpan w:val="3"/>
+            <w:gridSpan w:val="4"/>
             <w:shd w:val="clear" w:color="auto" w:fill="D9E2F3" w:themeFill="accent1" w:themeFillTint="33"/>
             <w:vAlign w:val="center"/>
           </w:tcPr>
@@ -8157,12 +8458,14 @@
       </w:tr>
       <w:tr>
         <w:trPr>
+          <w:gridAfter w:val="1"/>
+          <w:wAfter w:w="44" w:type="dxa"/>
           <w:trHeight w:val="525"/>
         </w:trPr>
         <w:tc>
           <w:tcPr>
             <w:tcW w:w="9918" w:type="dxa"/>
-            <w:gridSpan w:val="6"/>
+            <w:gridSpan w:val="7"/>
             <w:shd w:val="clear" w:color="auto" w:fill="2F5496" w:themeFill="accent1" w:themeFillShade="BF"/>
             <w:vAlign w:val="center"/>
           </w:tcPr>
@@ -8220,12 +8523,14 @@
       </w:tr>
       <w:tr>
         <w:trPr>
+          <w:gridAfter w:val="1"/>
+          <w:wAfter w:w="44" w:type="dxa"/>
           <w:trHeight w:val="525"/>
         </w:trPr>
         <w:tc>
           <w:tcPr>
             <w:tcW w:w="9918" w:type="dxa"/>
-            <w:gridSpan w:val="6"/>
+            <w:gridSpan w:val="7"/>
             <w:shd w:val="clear" w:color="auto" w:fill="2F5496" w:themeFill="accent1" w:themeFillShade="BF"/>
             <w:vAlign w:val="center"/>
           </w:tcPr>
@@ -8269,15 +8574,27 @@
                 <w:lang w:val="it-IT" w:eastAsia="it-IT"/>
               </w:rPr>
             </w:pPr>
-            <w:r>
-              <w:rPr>
-                <w:rFonts w:ascii="Century Gothic" w:eastAsia="Times New Roman" w:hAnsi="Century Gothic" w:cs="Calibri"/>
-                <w:b/>
-                <w:bCs/>
-                <w:color w:val="FFFFFF" w:themeColor="background1"/>
-                <w:lang w:val="it-IT" w:eastAsia="it-IT"/>
-              </w:rPr>
-              <w:t>(?=.*[</w:t>
+            <w:proofErr w:type="gramStart"/>
+            <w:r>
+              <w:rPr>
+                <w:rFonts w:ascii="Century Gothic" w:eastAsia="Times New Roman" w:hAnsi="Century Gothic" w:cs="Calibri"/>
+                <w:b/>
+                <w:bCs/>
+                <w:color w:val="FFFFFF" w:themeColor="background1"/>
+                <w:lang w:val="it-IT" w:eastAsia="it-IT"/>
+              </w:rPr>
+              <w:t>(?=</w:t>
+            </w:r>
+            <w:proofErr w:type="gramEnd"/>
+            <w:r>
+              <w:rPr>
+                <w:rFonts w:ascii="Century Gothic" w:eastAsia="Times New Roman" w:hAnsi="Century Gothic" w:cs="Calibri"/>
+                <w:b/>
+                <w:bCs/>
+                <w:color w:val="FFFFFF" w:themeColor="background1"/>
+                <w:lang w:val="it-IT" w:eastAsia="it-IT"/>
+              </w:rPr>
+              <w:t>.*[</w:t>
             </w:r>
             <w:proofErr w:type="spellStart"/>
             <w:r>
@@ -8348,12 +8665,14 @@
       </w:tr>
       <w:tr>
         <w:trPr>
+          <w:gridAfter w:val="1"/>
+          <w:wAfter w:w="44" w:type="dxa"/>
           <w:trHeight w:val="525"/>
         </w:trPr>
         <w:tc>
           <w:tcPr>
             <w:tcW w:w="4507" w:type="dxa"/>
-            <w:gridSpan w:val="3"/>
+            <w:gridSpan w:val="4"/>
             <w:shd w:val="clear" w:color="auto" w:fill="D9E2F3" w:themeFill="accent1" w:themeFillTint="33"/>
             <w:vAlign w:val="center"/>
           </w:tcPr>
@@ -8527,12 +8846,14 @@
       </w:tr>
       <w:tr>
         <w:trPr>
+          <w:gridAfter w:val="1"/>
+          <w:wAfter w:w="44" w:type="dxa"/>
           <w:trHeight w:val="525"/>
         </w:trPr>
         <w:tc>
           <w:tcPr>
             <w:tcW w:w="9918" w:type="dxa"/>
-            <w:gridSpan w:val="6"/>
+            <w:gridSpan w:val="7"/>
             <w:shd w:val="clear" w:color="auto" w:fill="2F5496" w:themeFill="accent1" w:themeFillShade="BF"/>
             <w:vAlign w:val="center"/>
           </w:tcPr>
@@ -8560,7 +8881,6 @@
                 <w:szCs w:val="24"/>
                 <w:lang w:eastAsia="it-IT"/>
               </w:rPr>
-              <w:lastRenderedPageBreak/>
               <w:t>Parametro</w:t>
             </w:r>
             <w:proofErr w:type="spellEnd"/>
@@ -8593,12 +8913,14 @@
       </w:tr>
       <w:tr>
         <w:trPr>
+          <w:gridAfter w:val="1"/>
+          <w:wAfter w:w="44" w:type="dxa"/>
           <w:trHeight w:val="525"/>
         </w:trPr>
         <w:tc>
           <w:tcPr>
             <w:tcW w:w="9918" w:type="dxa"/>
-            <w:gridSpan w:val="6"/>
+            <w:gridSpan w:val="7"/>
             <w:shd w:val="clear" w:color="auto" w:fill="2F5496" w:themeFill="accent1" w:themeFillShade="BF"/>
             <w:vAlign w:val="center"/>
           </w:tcPr>
@@ -8642,15 +8964,27 @@
                 <w:lang w:val="it-IT" w:eastAsia="it-IT"/>
               </w:rPr>
             </w:pPr>
-            <w:r>
-              <w:rPr>
-                <w:rFonts w:ascii="Century Gothic" w:eastAsia="Times New Roman" w:hAnsi="Century Gothic" w:cs="Calibri"/>
-                <w:b/>
-                <w:bCs/>
-                <w:color w:val="FFFFFF" w:themeColor="background1"/>
-                <w:lang w:val="it-IT" w:eastAsia="it-IT"/>
-              </w:rPr>
-              <w:t>(?=.*[</w:t>
+            <w:proofErr w:type="gramStart"/>
+            <w:r>
+              <w:rPr>
+                <w:rFonts w:ascii="Century Gothic" w:eastAsia="Times New Roman" w:hAnsi="Century Gothic" w:cs="Calibri"/>
+                <w:b/>
+                <w:bCs/>
+                <w:color w:val="FFFFFF" w:themeColor="background1"/>
+                <w:lang w:val="it-IT" w:eastAsia="it-IT"/>
+              </w:rPr>
+              <w:t>(?=</w:t>
+            </w:r>
+            <w:proofErr w:type="gramEnd"/>
+            <w:r>
+              <w:rPr>
+                <w:rFonts w:ascii="Century Gothic" w:eastAsia="Times New Roman" w:hAnsi="Century Gothic" w:cs="Calibri"/>
+                <w:b/>
+                <w:bCs/>
+                <w:color w:val="FFFFFF" w:themeColor="background1"/>
+                <w:lang w:val="it-IT" w:eastAsia="it-IT"/>
+              </w:rPr>
+              <w:t>.*[</w:t>
             </w:r>
             <w:proofErr w:type="spellStart"/>
             <w:r>
@@ -8721,12 +9055,14 @@
       </w:tr>
       <w:tr>
         <w:trPr>
+          <w:gridAfter w:val="1"/>
+          <w:wAfter w:w="44" w:type="dxa"/>
           <w:trHeight w:val="1213"/>
         </w:trPr>
         <w:tc>
           <w:tcPr>
             <w:tcW w:w="4507" w:type="dxa"/>
-            <w:gridSpan w:val="3"/>
+            <w:gridSpan w:val="4"/>
             <w:shd w:val="clear" w:color="auto" w:fill="B4C6E7" w:themeFill="accent1" w:themeFillTint="66"/>
             <w:vAlign w:val="center"/>
           </w:tcPr>
@@ -8891,12 +9227,14 @@
       </w:tr>
       <w:tr>
         <w:trPr>
+          <w:gridAfter w:val="1"/>
+          <w:wAfter w:w="44" w:type="dxa"/>
           <w:trHeight w:val="1213"/>
         </w:trPr>
         <w:tc>
           <w:tcPr>
             <w:tcW w:w="4507" w:type="dxa"/>
-            <w:gridSpan w:val="3"/>
+            <w:gridSpan w:val="4"/>
             <w:shd w:val="clear" w:color="auto" w:fill="B4C6E7" w:themeFill="accent1" w:themeFillTint="66"/>
             <w:vAlign w:val="center"/>
           </w:tcPr>
@@ -9031,8 +9369,8 @@
           <w:jc w:val="center"/>
         </w:tblPrEx>
         <w:trPr>
-          <w:gridAfter w:val="1"/>
-          <w:wAfter w:w="296" w:type="dxa"/>
+          <w:gridAfter w:val="2"/>
+          <w:wAfter w:w="340" w:type="dxa"/>
           <w:trHeight w:val="525"/>
           <w:jc w:val="center"/>
         </w:trPr>
@@ -9067,7 +9405,7 @@
         <w:tc>
           <w:tcPr>
             <w:tcW w:w="5416" w:type="dxa"/>
-            <w:gridSpan w:val="3"/>
+            <w:gridSpan w:val="4"/>
             <w:shd w:val="clear" w:color="auto" w:fill="2F5496" w:themeFill="accent1" w:themeFillShade="BF"/>
             <w:vAlign w:val="center"/>
           </w:tcPr>
@@ -9130,8 +9468,8 @@
           <w:jc w:val="center"/>
         </w:tblPrEx>
         <w:trPr>
-          <w:gridAfter w:val="1"/>
-          <w:wAfter w:w="296" w:type="dxa"/>
+          <w:gridAfter w:val="2"/>
+          <w:wAfter w:w="340" w:type="dxa"/>
           <w:trHeight w:val="525"/>
           <w:jc w:val="center"/>
         </w:trPr>
@@ -9175,7 +9513,7 @@
         <w:tc>
           <w:tcPr>
             <w:tcW w:w="5416" w:type="dxa"/>
-            <w:gridSpan w:val="3"/>
+            <w:gridSpan w:val="4"/>
             <w:shd w:val="clear" w:color="auto" w:fill="D9E2F3" w:themeFill="accent1" w:themeFillTint="33"/>
             <w:vAlign w:val="center"/>
           </w:tcPr>
@@ -9237,8 +9575,8 @@
           <w:jc w:val="center"/>
         </w:tblPrEx>
         <w:trPr>
-          <w:gridAfter w:val="1"/>
-          <w:wAfter w:w="296" w:type="dxa"/>
+          <w:gridAfter w:val="2"/>
+          <w:wAfter w:w="340" w:type="dxa"/>
           <w:trHeight w:val="525"/>
           <w:jc w:val="center"/>
         </w:trPr>
@@ -9296,7 +9634,7 @@
         <w:tc>
           <w:tcPr>
             <w:tcW w:w="5416" w:type="dxa"/>
-            <w:gridSpan w:val="3"/>
+            <w:gridSpan w:val="4"/>
             <w:shd w:val="clear" w:color="auto" w:fill="B4C6E7" w:themeFill="accent1" w:themeFillTint="66"/>
             <w:vAlign w:val="center"/>
           </w:tcPr>
@@ -9358,8 +9696,8 @@
           <w:jc w:val="center"/>
         </w:tblPrEx>
         <w:trPr>
-          <w:gridAfter w:val="1"/>
-          <w:wAfter w:w="296" w:type="dxa"/>
+          <w:gridAfter w:val="2"/>
+          <w:wAfter w:w="340" w:type="dxa"/>
           <w:trHeight w:val="525"/>
           <w:jc w:val="center"/>
         </w:trPr>
@@ -9389,7 +9727,7 @@
         <w:tc>
           <w:tcPr>
             <w:tcW w:w="5416" w:type="dxa"/>
-            <w:gridSpan w:val="3"/>
+            <w:gridSpan w:val="4"/>
             <w:shd w:val="clear" w:color="auto" w:fill="B4C6E7" w:themeFill="accent1" w:themeFillTint="66"/>
             <w:vAlign w:val="center"/>
           </w:tcPr>
@@ -9443,8 +9781,8 @@
           <w:jc w:val="center"/>
         </w:tblPrEx>
         <w:trPr>
-          <w:gridAfter w:val="1"/>
-          <w:wAfter w:w="296" w:type="dxa"/>
+          <w:gridAfter w:val="2"/>
+          <w:wAfter w:w="340" w:type="dxa"/>
           <w:trHeight w:val="525"/>
           <w:jc w:val="center"/>
         </w:trPr>
@@ -9474,7 +9812,7 @@
         <w:tc>
           <w:tcPr>
             <w:tcW w:w="5416" w:type="dxa"/>
-            <w:gridSpan w:val="3"/>
+            <w:gridSpan w:val="4"/>
             <w:shd w:val="clear" w:color="auto" w:fill="B4C6E7" w:themeFill="accent1" w:themeFillTint="66"/>
             <w:vAlign w:val="center"/>
           </w:tcPr>
@@ -9528,8 +9866,8 @@
           <w:jc w:val="center"/>
         </w:tblPrEx>
         <w:trPr>
-          <w:gridAfter w:val="1"/>
-          <w:wAfter w:w="296" w:type="dxa"/>
+          <w:gridAfter w:val="2"/>
+          <w:wAfter w:w="340" w:type="dxa"/>
           <w:trHeight w:val="525"/>
           <w:jc w:val="center"/>
         </w:trPr>
@@ -9559,7 +9897,7 @@
         <w:tc>
           <w:tcPr>
             <w:tcW w:w="5416" w:type="dxa"/>
-            <w:gridSpan w:val="3"/>
+            <w:gridSpan w:val="4"/>
             <w:shd w:val="clear" w:color="auto" w:fill="B4C6E7" w:themeFill="accent1" w:themeFillTint="66"/>
             <w:vAlign w:val="center"/>
           </w:tcPr>
@@ -9613,8 +9951,8 @@
           <w:jc w:val="center"/>
         </w:tblPrEx>
         <w:trPr>
-          <w:gridAfter w:val="1"/>
-          <w:wAfter w:w="296" w:type="dxa"/>
+          <w:gridAfter w:val="2"/>
+          <w:wAfter w:w="340" w:type="dxa"/>
           <w:trHeight w:val="525"/>
           <w:jc w:val="center"/>
         </w:trPr>
@@ -9644,7 +9982,7 @@
         <w:tc>
           <w:tcPr>
             <w:tcW w:w="5416" w:type="dxa"/>
-            <w:gridSpan w:val="3"/>
+            <w:gridSpan w:val="4"/>
             <w:shd w:val="clear" w:color="auto" w:fill="B4C6E7" w:themeFill="accent1" w:themeFillTint="66"/>
             <w:vAlign w:val="center"/>
           </w:tcPr>
@@ -9698,8 +10036,8 @@
           <w:jc w:val="center"/>
         </w:tblPrEx>
         <w:trPr>
-          <w:gridAfter w:val="1"/>
-          <w:wAfter w:w="296" w:type="dxa"/>
+          <w:gridAfter w:val="2"/>
+          <w:wAfter w:w="340" w:type="dxa"/>
           <w:trHeight w:val="525"/>
           <w:jc w:val="center"/>
         </w:trPr>
@@ -9729,7 +10067,7 @@
         <w:tc>
           <w:tcPr>
             <w:tcW w:w="5416" w:type="dxa"/>
-            <w:gridSpan w:val="3"/>
+            <w:gridSpan w:val="4"/>
             <w:shd w:val="clear" w:color="auto" w:fill="B4C6E7" w:themeFill="accent1" w:themeFillTint="66"/>
             <w:vAlign w:val="center"/>
           </w:tcPr>
@@ -9783,8 +10121,8 @@
           <w:jc w:val="center"/>
         </w:tblPrEx>
         <w:trPr>
-          <w:gridAfter w:val="1"/>
-          <w:wAfter w:w="296" w:type="dxa"/>
+          <w:gridAfter w:val="2"/>
+          <w:wAfter w:w="340" w:type="dxa"/>
           <w:trHeight w:val="525"/>
           <w:jc w:val="center"/>
         </w:trPr>
@@ -9814,7 +10152,7 @@
         <w:tc>
           <w:tcPr>
             <w:tcW w:w="5416" w:type="dxa"/>
-            <w:gridSpan w:val="3"/>
+            <w:gridSpan w:val="4"/>
             <w:shd w:val="clear" w:color="auto" w:fill="B4C6E7" w:themeFill="accent1" w:themeFillTint="66"/>
             <w:vAlign w:val="center"/>
           </w:tcPr>
@@ -9868,8 +10206,8 @@
           <w:jc w:val="center"/>
         </w:tblPrEx>
         <w:trPr>
-          <w:gridAfter w:val="1"/>
-          <w:wAfter w:w="296" w:type="dxa"/>
+          <w:gridAfter w:val="2"/>
+          <w:wAfter w:w="340" w:type="dxa"/>
           <w:trHeight w:val="525"/>
           <w:jc w:val="center"/>
         </w:trPr>
@@ -9899,7 +10237,7 @@
         <w:tc>
           <w:tcPr>
             <w:tcW w:w="5416" w:type="dxa"/>
-            <w:gridSpan w:val="3"/>
+            <w:gridSpan w:val="4"/>
             <w:shd w:val="clear" w:color="auto" w:fill="B4C6E7" w:themeFill="accent1" w:themeFillTint="66"/>
             <w:vAlign w:val="center"/>
           </w:tcPr>
@@ -9953,8 +10291,8 @@
           <w:jc w:val="center"/>
         </w:tblPrEx>
         <w:trPr>
-          <w:gridAfter w:val="1"/>
-          <w:wAfter w:w="296" w:type="dxa"/>
+          <w:gridAfter w:val="2"/>
+          <w:wAfter w:w="340" w:type="dxa"/>
           <w:trHeight w:val="525"/>
           <w:jc w:val="center"/>
         </w:trPr>
@@ -9984,7 +10322,7 @@
         <w:tc>
           <w:tcPr>
             <w:tcW w:w="5416" w:type="dxa"/>
-            <w:gridSpan w:val="3"/>
+            <w:gridSpan w:val="4"/>
             <w:shd w:val="clear" w:color="auto" w:fill="B4C6E7" w:themeFill="accent1" w:themeFillTint="66"/>
             <w:vAlign w:val="center"/>
           </w:tcPr>
@@ -10028,7 +10366,25 @@
                 <w:color w:val="auto"/>
                 <w:lang w:val="it-IT"/>
               </w:rPr>
-              <w:t>Errore: Email troppo lunga</w:t>
+              <w:t xml:space="preserve">Errore: </w:t>
+            </w:r>
+            <w:proofErr w:type="gramStart"/>
+            <w:r>
+              <w:rPr>
+                <w:rFonts w:ascii="Century Gothic" w:hAnsi="Century Gothic"/>
+                <w:color w:val="auto"/>
+                <w:lang w:val="it-IT"/>
+              </w:rPr>
+              <w:t>Email</w:t>
+            </w:r>
+            <w:proofErr w:type="gramEnd"/>
+            <w:r>
+              <w:rPr>
+                <w:rFonts w:ascii="Century Gothic" w:hAnsi="Century Gothic"/>
+                <w:color w:val="auto"/>
+                <w:lang w:val="it-IT"/>
+              </w:rPr>
+              <w:t xml:space="preserve"> troppo lunga</w:t>
             </w:r>
           </w:p>
         </w:tc>
@@ -10038,8 +10394,8 @@
           <w:jc w:val="center"/>
         </w:tblPrEx>
         <w:trPr>
-          <w:gridAfter w:val="1"/>
-          <w:wAfter w:w="296" w:type="dxa"/>
+          <w:gridAfter w:val="2"/>
+          <w:wAfter w:w="340" w:type="dxa"/>
           <w:trHeight w:val="525"/>
           <w:jc w:val="center"/>
         </w:trPr>
@@ -10069,7 +10425,7 @@
         <w:tc>
           <w:tcPr>
             <w:tcW w:w="5416" w:type="dxa"/>
-            <w:gridSpan w:val="3"/>
+            <w:gridSpan w:val="4"/>
             <w:shd w:val="clear" w:color="auto" w:fill="B4C6E7" w:themeFill="accent1" w:themeFillTint="66"/>
             <w:vAlign w:val="center"/>
           </w:tcPr>
@@ -10113,7 +10469,25 @@
                 <w:color w:val="auto"/>
                 <w:lang w:val="it-IT"/>
               </w:rPr>
-              <w:t>Errore: Email troppo corta</w:t>
+              <w:t xml:space="preserve">Errore: </w:t>
+            </w:r>
+            <w:proofErr w:type="gramStart"/>
+            <w:r>
+              <w:rPr>
+                <w:rFonts w:ascii="Century Gothic" w:hAnsi="Century Gothic"/>
+                <w:color w:val="auto"/>
+                <w:lang w:val="it-IT"/>
+              </w:rPr>
+              <w:t>Email</w:t>
+            </w:r>
+            <w:proofErr w:type="gramEnd"/>
+            <w:r>
+              <w:rPr>
+                <w:rFonts w:ascii="Century Gothic" w:hAnsi="Century Gothic"/>
+                <w:color w:val="auto"/>
+                <w:lang w:val="it-IT"/>
+              </w:rPr>
+              <w:t xml:space="preserve"> troppo corta</w:t>
             </w:r>
           </w:p>
         </w:tc>
@@ -10123,8 +10497,8 @@
           <w:jc w:val="center"/>
         </w:tblPrEx>
         <w:trPr>
-          <w:gridAfter w:val="1"/>
-          <w:wAfter w:w="296" w:type="dxa"/>
+          <w:gridAfter w:val="2"/>
+          <w:wAfter w:w="340" w:type="dxa"/>
           <w:trHeight w:val="525"/>
           <w:jc w:val="center"/>
         </w:trPr>
@@ -10154,7 +10528,7 @@
         <w:tc>
           <w:tcPr>
             <w:tcW w:w="5416" w:type="dxa"/>
-            <w:gridSpan w:val="3"/>
+            <w:gridSpan w:val="4"/>
             <w:shd w:val="clear" w:color="auto" w:fill="B4C6E7" w:themeFill="accent1" w:themeFillTint="66"/>
             <w:vAlign w:val="center"/>
           </w:tcPr>
@@ -10198,7 +10572,25 @@
                 <w:color w:val="auto"/>
                 <w:lang w:val="it-IT"/>
               </w:rPr>
-              <w:t>Errore: Email non valida</w:t>
+              <w:t xml:space="preserve">Errore: </w:t>
+            </w:r>
+            <w:proofErr w:type="gramStart"/>
+            <w:r>
+              <w:rPr>
+                <w:rFonts w:ascii="Century Gothic" w:hAnsi="Century Gothic"/>
+                <w:color w:val="auto"/>
+                <w:lang w:val="it-IT"/>
+              </w:rPr>
+              <w:t>Email</w:t>
+            </w:r>
+            <w:proofErr w:type="gramEnd"/>
+            <w:r>
+              <w:rPr>
+                <w:rFonts w:ascii="Century Gothic" w:hAnsi="Century Gothic"/>
+                <w:color w:val="auto"/>
+                <w:lang w:val="it-IT"/>
+              </w:rPr>
+              <w:t xml:space="preserve"> non valida</w:t>
             </w:r>
           </w:p>
         </w:tc>
@@ -10208,8 +10600,8 @@
           <w:jc w:val="center"/>
         </w:tblPrEx>
         <w:trPr>
-          <w:gridAfter w:val="1"/>
-          <w:wAfter w:w="296" w:type="dxa"/>
+          <w:gridAfter w:val="2"/>
+          <w:wAfter w:w="340" w:type="dxa"/>
           <w:trHeight w:val="525"/>
           <w:jc w:val="center"/>
         </w:trPr>
@@ -10232,7 +10624,6 @@
                 <w:rFonts w:ascii="Century Gothic" w:eastAsia="Century Gothic" w:hAnsi="Century Gothic" w:cs="Century Gothic"/>
                 <w:color w:val="auto"/>
               </w:rPr>
-              <w:lastRenderedPageBreak/>
               <w:t>TC_1.1_13</w:t>
             </w:r>
           </w:p>
@@ -10240,7 +10631,7 @@
         <w:tc>
           <w:tcPr>
             <w:tcW w:w="5416" w:type="dxa"/>
-            <w:gridSpan w:val="3"/>
+            <w:gridSpan w:val="4"/>
             <w:shd w:val="clear" w:color="auto" w:fill="B4C6E7" w:themeFill="accent1" w:themeFillTint="66"/>
             <w:vAlign w:val="center"/>
           </w:tcPr>
@@ -10294,8 +10685,8 @@
           <w:jc w:val="center"/>
         </w:tblPrEx>
         <w:trPr>
-          <w:gridAfter w:val="1"/>
-          <w:wAfter w:w="296" w:type="dxa"/>
+          <w:gridAfter w:val="2"/>
+          <w:wAfter w:w="340" w:type="dxa"/>
           <w:trHeight w:val="525"/>
           <w:jc w:val="center"/>
         </w:trPr>
@@ -10325,7 +10716,7 @@
         <w:tc>
           <w:tcPr>
             <w:tcW w:w="5416" w:type="dxa"/>
-            <w:gridSpan w:val="3"/>
+            <w:gridSpan w:val="4"/>
             <w:shd w:val="clear" w:color="auto" w:fill="B4C6E7" w:themeFill="accent1" w:themeFillTint="66"/>
             <w:vAlign w:val="center"/>
           </w:tcPr>
@@ -10379,8 +10770,8 @@
           <w:jc w:val="center"/>
         </w:tblPrEx>
         <w:trPr>
-          <w:gridAfter w:val="1"/>
-          <w:wAfter w:w="296" w:type="dxa"/>
+          <w:gridAfter w:val="2"/>
+          <w:wAfter w:w="340" w:type="dxa"/>
           <w:trHeight w:val="525"/>
           <w:jc w:val="center"/>
         </w:trPr>
@@ -10410,7 +10801,7 @@
         <w:tc>
           <w:tcPr>
             <w:tcW w:w="5416" w:type="dxa"/>
-            <w:gridSpan w:val="3"/>
+            <w:gridSpan w:val="4"/>
             <w:shd w:val="clear" w:color="auto" w:fill="B4C6E7" w:themeFill="accent1" w:themeFillTint="66"/>
             <w:vAlign w:val="center"/>
           </w:tcPr>
@@ -10454,7 +10845,25 @@
                 <w:color w:val="auto"/>
                 <w:lang w:val="it-IT"/>
               </w:rPr>
-              <w:t>Errore: Il conferma password non è valido</w:t>
+              <w:t xml:space="preserve">Errore: </w:t>
+            </w:r>
+            <w:proofErr w:type="gramStart"/>
+            <w:r>
+              <w:rPr>
+                <w:rFonts w:ascii="Century Gothic" w:hAnsi="Century Gothic"/>
+                <w:color w:val="auto"/>
+                <w:lang w:val="it-IT"/>
+              </w:rPr>
+              <w:t>Il conferma</w:t>
+            </w:r>
+            <w:proofErr w:type="gramEnd"/>
+            <w:r>
+              <w:rPr>
+                <w:rFonts w:ascii="Century Gothic" w:hAnsi="Century Gothic"/>
+                <w:color w:val="auto"/>
+                <w:lang w:val="it-IT"/>
+              </w:rPr>
+              <w:t xml:space="preserve"> password non è valido</w:t>
             </w:r>
           </w:p>
         </w:tc>
@@ -10464,8 +10873,8 @@
           <w:jc w:val="center"/>
         </w:tblPrEx>
         <w:trPr>
-          <w:gridAfter w:val="1"/>
-          <w:wAfter w:w="296" w:type="dxa"/>
+          <w:gridAfter w:val="2"/>
+          <w:wAfter w:w="340" w:type="dxa"/>
           <w:trHeight w:val="525"/>
           <w:jc w:val="center"/>
         </w:trPr>
@@ -10495,7 +10904,7 @@
         <w:tc>
           <w:tcPr>
             <w:tcW w:w="5416" w:type="dxa"/>
-            <w:gridSpan w:val="3"/>
+            <w:gridSpan w:val="4"/>
             <w:shd w:val="clear" w:color="auto" w:fill="B4C6E7" w:themeFill="accent1" w:themeFillTint="66"/>
             <w:vAlign w:val="center"/>
           </w:tcPr>
@@ -10708,7 +11117,29 @@
                 <w:color w:val="FFFFFF" w:themeColor="background1"/>
                 <w:lang w:val="it-IT" w:eastAsia="it-IT"/>
               </w:rPr>
-              <w:t>\\w+([\\.-]?\\w+)*@\\w+([\\.-]?\\w+)*(\\.\\w+)+</w:t>
+              <w:t>\\w+([\</w:t>
+            </w:r>
+            <w:proofErr w:type="gramStart"/>
+            <w:r>
+              <w:rPr>
+                <w:rFonts w:ascii="Century Gothic" w:eastAsia="Times New Roman" w:hAnsi="Century Gothic" w:cs="Calibri"/>
+                <w:b/>
+                <w:bCs/>
+                <w:color w:val="FFFFFF" w:themeColor="background1"/>
+                <w:lang w:val="it-IT" w:eastAsia="it-IT"/>
+              </w:rPr>
+              <w:t>\.-</w:t>
+            </w:r>
+            <w:proofErr w:type="gramEnd"/>
+            <w:r>
+              <w:rPr>
+                <w:rFonts w:ascii="Century Gothic" w:eastAsia="Times New Roman" w:hAnsi="Century Gothic" w:cs="Calibri"/>
+                <w:b/>
+                <w:bCs/>
+                <w:color w:val="FFFFFF" w:themeColor="background1"/>
+                <w:lang w:val="it-IT" w:eastAsia="it-IT"/>
+              </w:rPr>
+              <w:t>]?\\w+)*@\\w+([\\.-]?\\w+)*(\\.\\w+)+</w:t>
             </w:r>
           </w:p>
         </w:tc>
@@ -10980,15 +11411,27 @@
                 <w:lang w:val="it-IT" w:eastAsia="it-IT"/>
               </w:rPr>
             </w:pPr>
-            <w:r>
-              <w:rPr>
-                <w:rFonts w:ascii="Century Gothic" w:eastAsia="Times New Roman" w:hAnsi="Century Gothic" w:cs="Calibri"/>
-                <w:b/>
-                <w:bCs/>
-                <w:color w:val="FFFFFF" w:themeColor="background1"/>
-                <w:lang w:val="it-IT" w:eastAsia="it-IT"/>
-              </w:rPr>
-              <w:t>(?=.*[</w:t>
+            <w:proofErr w:type="gramStart"/>
+            <w:r>
+              <w:rPr>
+                <w:rFonts w:ascii="Century Gothic" w:eastAsia="Times New Roman" w:hAnsi="Century Gothic" w:cs="Calibri"/>
+                <w:b/>
+                <w:bCs/>
+                <w:color w:val="FFFFFF" w:themeColor="background1"/>
+                <w:lang w:val="it-IT" w:eastAsia="it-IT"/>
+              </w:rPr>
+              <w:t>(?=</w:t>
+            </w:r>
+            <w:proofErr w:type="gramEnd"/>
+            <w:r>
+              <w:rPr>
+                <w:rFonts w:ascii="Century Gothic" w:eastAsia="Times New Roman" w:hAnsi="Century Gothic" w:cs="Calibri"/>
+                <w:b/>
+                <w:bCs/>
+                <w:color w:val="FFFFFF" w:themeColor="background1"/>
+                <w:lang w:val="it-IT" w:eastAsia="it-IT"/>
+              </w:rPr>
+              <w:t>.*[</w:t>
             </w:r>
             <w:proofErr w:type="spellStart"/>
             <w:r>
@@ -11406,7 +11849,25 @@
                 <w:color w:val="auto"/>
                 <w:lang w:val="it-IT"/>
               </w:rPr>
-              <w:t xml:space="preserve">Errore: Email non </w:t>
+              <w:t xml:space="preserve">Errore: </w:t>
+            </w:r>
+            <w:proofErr w:type="gramStart"/>
+            <w:r>
+              <w:rPr>
+                <w:rFonts w:ascii="Century Gothic" w:hAnsi="Century Gothic"/>
+                <w:color w:val="auto"/>
+                <w:lang w:val="it-IT"/>
+              </w:rPr>
+              <w:t>Email</w:t>
+            </w:r>
+            <w:proofErr w:type="gramEnd"/>
+            <w:r>
+              <w:rPr>
+                <w:rFonts w:ascii="Century Gothic" w:hAnsi="Century Gothic"/>
+                <w:color w:val="auto"/>
+                <w:lang w:val="it-IT"/>
+              </w:rPr>
+              <w:t xml:space="preserve"> non </w:t>
             </w:r>
             <w:r>
               <w:rPr>
@@ -11608,7 +12069,6 @@
         <w:rPr>
           <w:lang w:val="en-GB"/>
         </w:rPr>
-        <w:lastRenderedPageBreak/>
         <w:t xml:space="preserve">9.1.3 </w:t>
       </w:r>
       <w:proofErr w:type="spellStart"/>
@@ -11781,15 +12241,27 @@
               </w:rPr>
               <w:t xml:space="preserve"> </w:t>
             </w:r>
-            <w:r>
-              <w:rPr>
-                <w:rFonts w:ascii="Century Gothic" w:hAnsi="Century Gothic"/>
-                <w:b/>
-                <w:bCs/>
-                <w:color w:val="FFFFFF" w:themeColor="background1"/>
-                <w:lang w:val="it-IT"/>
-              </w:rPr>
-              <w:t>[ a-</w:t>
+            <w:proofErr w:type="gramStart"/>
+            <w:r>
+              <w:rPr>
+                <w:rFonts w:ascii="Century Gothic" w:hAnsi="Century Gothic"/>
+                <w:b/>
+                <w:bCs/>
+                <w:color w:val="FFFFFF" w:themeColor="background1"/>
+                <w:lang w:val="it-IT"/>
+              </w:rPr>
+              <w:t>[ a</w:t>
+            </w:r>
+            <w:proofErr w:type="gramEnd"/>
+            <w:r>
+              <w:rPr>
+                <w:rFonts w:ascii="Century Gothic" w:hAnsi="Century Gothic"/>
+                <w:b/>
+                <w:bCs/>
+                <w:color w:val="FFFFFF" w:themeColor="background1"/>
+                <w:lang w:val="it-IT"/>
+              </w:rPr>
+              <w:t>-</w:t>
             </w:r>
             <w:proofErr w:type="spellStart"/>
             <w:r>
@@ -12373,15 +12845,27 @@
                 <w:lang w:val="it-IT"/>
               </w:rPr>
             </w:pPr>
-            <w:r>
-              <w:rPr>
-                <w:rFonts w:ascii="Century Gothic" w:hAnsi="Century Gothic"/>
-                <w:b/>
-                <w:bCs/>
-                <w:color w:val="FFFFFF" w:themeColor="background1"/>
-                <w:lang w:val="it-IT"/>
-              </w:rPr>
-              <w:t>[ a-</w:t>
+            <w:proofErr w:type="gramStart"/>
+            <w:r>
+              <w:rPr>
+                <w:rFonts w:ascii="Century Gothic" w:hAnsi="Century Gothic"/>
+                <w:b/>
+                <w:bCs/>
+                <w:color w:val="FFFFFF" w:themeColor="background1"/>
+                <w:lang w:val="it-IT"/>
+              </w:rPr>
+              <w:t>[ a</w:t>
+            </w:r>
+            <w:proofErr w:type="gramEnd"/>
+            <w:r>
+              <w:rPr>
+                <w:rFonts w:ascii="Century Gothic" w:hAnsi="Century Gothic"/>
+                <w:b/>
+                <w:bCs/>
+                <w:color w:val="FFFFFF" w:themeColor="background1"/>
+                <w:lang w:val="it-IT"/>
+              </w:rPr>
+              <w:t>-</w:t>
             </w:r>
             <w:proofErr w:type="spellStart"/>
             <w:r>
@@ -12963,8 +13447,21 @@
                 <w:szCs w:val="24"/>
                 <w:lang w:val="it-IT"/>
               </w:rPr>
-              <w:t>a-z ]</w:t>
-            </w:r>
+              <w:t>a-</w:t>
+            </w:r>
+            <w:proofErr w:type="gramStart"/>
+            <w:r>
+              <w:rPr>
+                <w:rFonts w:ascii="Century Gothic" w:hAnsi="Century Gothic"/>
+                <w:b/>
+                <w:bCs/>
+                <w:color w:val="FFFFFF" w:themeColor="background1"/>
+                <w:szCs w:val="24"/>
+                <w:lang w:val="it-IT"/>
+              </w:rPr>
+              <w:t>z ]</w:t>
+            </w:r>
+            <w:proofErr w:type="gramEnd"/>
           </w:p>
         </w:tc>
       </w:tr>
@@ -13510,7 +14007,6 @@
                 <w:szCs w:val="24"/>
                 <w:lang w:val="it-IT" w:eastAsia="it-IT"/>
               </w:rPr>
-              <w:lastRenderedPageBreak/>
               <w:t xml:space="preserve">FORMATO: </w:t>
             </w:r>
           </w:p>
@@ -14176,6 +14672,7 @@
               <w:t xml:space="preserve"> [</w:t>
             </w:r>
             <w:proofErr w:type="spellStart"/>
+            <w:proofErr w:type="gramStart"/>
             <w:r>
               <w:rPr>
                 <w:rFonts w:ascii="Century Gothic" w:eastAsia="Times New Roman" w:hAnsi="Century Gothic" w:cs="Calibri"/>
@@ -14225,6 +14722,7 @@
               <w:t>ok</w:t>
             </w:r>
             <w:proofErr w:type="spellEnd"/>
+            <w:proofErr w:type="gramEnd"/>
             <w:r>
               <w:rPr>
                 <w:rFonts w:ascii="Century Gothic" w:eastAsia="Times New Roman" w:hAnsi="Century Gothic" w:cs="Calibri"/>
@@ -14436,7 +14934,29 @@
                 <w:color w:val="FFFFFF" w:themeColor="background1"/>
                 <w:lang w:val="it-IT" w:eastAsia="it-IT"/>
               </w:rPr>
-              <w:t>\\w+([\\.-]?\\w+)*@\\w+([\\.-]?\\w+)*(\\.\\w+)+</w:t>
+              <w:t>\\w+([\</w:t>
+            </w:r>
+            <w:proofErr w:type="gramStart"/>
+            <w:r>
+              <w:rPr>
+                <w:rFonts w:ascii="Century Gothic" w:eastAsia="Times New Roman" w:hAnsi="Century Gothic" w:cs="Calibri"/>
+                <w:b/>
+                <w:bCs/>
+                <w:color w:val="FFFFFF" w:themeColor="background1"/>
+                <w:lang w:val="it-IT" w:eastAsia="it-IT"/>
+              </w:rPr>
+              <w:t>\.-</w:t>
+            </w:r>
+            <w:proofErr w:type="gramEnd"/>
+            <w:r>
+              <w:rPr>
+                <w:rFonts w:ascii="Century Gothic" w:eastAsia="Times New Roman" w:hAnsi="Century Gothic" w:cs="Calibri"/>
+                <w:b/>
+                <w:bCs/>
+                <w:color w:val="FFFFFF" w:themeColor="background1"/>
+                <w:lang w:val="it-IT" w:eastAsia="it-IT"/>
+              </w:rPr>
+              <w:t>]?\\w+)*@\\w+([\\.-]?\\w+)*(\\.\\w+)+</w:t>
             </w:r>
           </w:p>
         </w:tc>
@@ -14959,15 +15479,27 @@
                 <w:lang w:val="it-IT" w:eastAsia="it-IT"/>
               </w:rPr>
             </w:pPr>
-            <w:r>
-              <w:rPr>
-                <w:rFonts w:ascii="Century Gothic" w:eastAsia="Times New Roman" w:hAnsi="Century Gothic" w:cs="Calibri"/>
-                <w:b/>
-                <w:bCs/>
-                <w:color w:val="FFFFFF" w:themeColor="background1"/>
-                <w:lang w:val="it-IT" w:eastAsia="it-IT"/>
-              </w:rPr>
-              <w:t>(?=.*[</w:t>
+            <w:proofErr w:type="gramStart"/>
+            <w:r>
+              <w:rPr>
+                <w:rFonts w:ascii="Century Gothic" w:eastAsia="Times New Roman" w:hAnsi="Century Gothic" w:cs="Calibri"/>
+                <w:b/>
+                <w:bCs/>
+                <w:color w:val="FFFFFF" w:themeColor="background1"/>
+                <w:lang w:val="it-IT" w:eastAsia="it-IT"/>
+              </w:rPr>
+              <w:t>(?=</w:t>
+            </w:r>
+            <w:proofErr w:type="gramEnd"/>
+            <w:r>
+              <w:rPr>
+                <w:rFonts w:ascii="Century Gothic" w:eastAsia="Times New Roman" w:hAnsi="Century Gothic" w:cs="Calibri"/>
+                <w:b/>
+                <w:bCs/>
+                <w:color w:val="FFFFFF" w:themeColor="background1"/>
+                <w:lang w:val="it-IT" w:eastAsia="it-IT"/>
+              </w:rPr>
+              <w:t>.*[</w:t>
             </w:r>
             <w:proofErr w:type="spellStart"/>
             <w:r>
@@ -15356,7 +15888,6 @@
                 <w:color w:val="000000" w:themeColor="text1"/>
                 <w:sz w:val="22"/>
               </w:rPr>
-              <w:lastRenderedPageBreak/>
               <w:t>Lunghezza</w:t>
             </w:r>
             <w:proofErr w:type="spellEnd"/>
@@ -15641,15 +16172,27 @@
                 <w:lang w:val="it-IT" w:eastAsia="it-IT"/>
               </w:rPr>
             </w:pPr>
-            <w:r>
-              <w:rPr>
-                <w:rFonts w:ascii="Century Gothic" w:eastAsia="Times New Roman" w:hAnsi="Century Gothic" w:cs="Calibri"/>
-                <w:b/>
-                <w:bCs/>
-                <w:color w:val="FFFFFF" w:themeColor="background1"/>
-                <w:lang w:val="it-IT" w:eastAsia="it-IT"/>
-              </w:rPr>
-              <w:t>(?=.*[</w:t>
+            <w:proofErr w:type="gramStart"/>
+            <w:r>
+              <w:rPr>
+                <w:rFonts w:ascii="Century Gothic" w:eastAsia="Times New Roman" w:hAnsi="Century Gothic" w:cs="Calibri"/>
+                <w:b/>
+                <w:bCs/>
+                <w:color w:val="FFFFFF" w:themeColor="background1"/>
+                <w:lang w:val="it-IT" w:eastAsia="it-IT"/>
+              </w:rPr>
+              <w:t>(?=</w:t>
+            </w:r>
+            <w:proofErr w:type="gramEnd"/>
+            <w:r>
+              <w:rPr>
+                <w:rFonts w:ascii="Century Gothic" w:eastAsia="Times New Roman" w:hAnsi="Century Gothic" w:cs="Calibri"/>
+                <w:b/>
+                <w:bCs/>
+                <w:color w:val="FFFFFF" w:themeColor="background1"/>
+                <w:lang w:val="it-IT" w:eastAsia="it-IT"/>
+              </w:rPr>
+              <w:t>.*[</w:t>
             </w:r>
             <w:proofErr w:type="spellStart"/>
             <w:r>
@@ -16196,7 +16739,18 @@
                 <w:color w:val="FFFFFF" w:themeColor="background1"/>
                 <w:lang w:val="it-IT" w:eastAsia="it-IT"/>
               </w:rPr>
-              <w:t>it|IT</w:t>
+              <w:t>it|</w:t>
+            </w:r>
+            <w:proofErr w:type="gramStart"/>
+            <w:r>
+              <w:rPr>
+                <w:rFonts w:ascii="Century Gothic" w:eastAsia="Times New Roman" w:hAnsi="Century Gothic" w:cs="Calibri"/>
+                <w:b/>
+                <w:bCs/>
+                <w:color w:val="FFFFFF" w:themeColor="background1"/>
+                <w:lang w:val="it-IT" w:eastAsia="it-IT"/>
+              </w:rPr>
+              <w:t>IT</w:t>
             </w:r>
             <w:proofErr w:type="spellEnd"/>
             <w:r>
@@ -16207,7 +16761,18 @@
                 <w:color w:val="FFFFFF" w:themeColor="background1"/>
                 <w:lang w:val="it-IT" w:eastAsia="it-IT"/>
               </w:rPr>
-              <w:t>)[0-9]{2}[A-Za-z][0-9]{10}[0-9A-Za-z]{12}</w:t>
+              <w:t>)[</w:t>
+            </w:r>
+            <w:proofErr w:type="gramEnd"/>
+            <w:r>
+              <w:rPr>
+                <w:rFonts w:ascii="Century Gothic" w:eastAsia="Times New Roman" w:hAnsi="Century Gothic" w:cs="Calibri"/>
+                <w:b/>
+                <w:bCs/>
+                <w:color w:val="FFFFFF" w:themeColor="background1"/>
+                <w:lang w:val="it-IT" w:eastAsia="it-IT"/>
+              </w:rPr>
+              <w:t>0-9]{2}[A-Za-z][0-9]{10}[0-9A-Za-z]{12}</w:t>
             </w:r>
           </w:p>
         </w:tc>
@@ -17237,7 +17802,6 @@
                 <w:rFonts w:ascii="Century Gothic" w:eastAsia="Century Gothic" w:hAnsi="Century Gothic" w:cs="Century Gothic"/>
                 <w:color w:val="auto"/>
               </w:rPr>
-              <w:lastRenderedPageBreak/>
               <w:t>TC_1.3_9</w:t>
             </w:r>
           </w:p>
@@ -17372,7 +17936,25 @@
                 <w:color w:val="auto"/>
                 <w:lang w:val="it-IT"/>
               </w:rPr>
-              <w:t>Errore: Email troppo lunga</w:t>
+              <w:t xml:space="preserve">Errore: </w:t>
+            </w:r>
+            <w:proofErr w:type="gramStart"/>
+            <w:r>
+              <w:rPr>
+                <w:rFonts w:ascii="Century Gothic" w:hAnsi="Century Gothic"/>
+                <w:color w:val="auto"/>
+                <w:lang w:val="it-IT"/>
+              </w:rPr>
+              <w:t>Email</w:t>
+            </w:r>
+            <w:proofErr w:type="gramEnd"/>
+            <w:r>
+              <w:rPr>
+                <w:rFonts w:ascii="Century Gothic" w:hAnsi="Century Gothic"/>
+                <w:color w:val="auto"/>
+                <w:lang w:val="it-IT"/>
+              </w:rPr>
+              <w:t xml:space="preserve"> troppo lunga</w:t>
             </w:r>
           </w:p>
         </w:tc>
@@ -17455,7 +18037,25 @@
                 <w:color w:val="auto"/>
                 <w:lang w:val="it-IT"/>
               </w:rPr>
-              <w:t>Errore: Email troppo corta</w:t>
+              <w:t xml:space="preserve">Errore: </w:t>
+            </w:r>
+            <w:proofErr w:type="gramStart"/>
+            <w:r>
+              <w:rPr>
+                <w:rFonts w:ascii="Century Gothic" w:hAnsi="Century Gothic"/>
+                <w:color w:val="auto"/>
+                <w:lang w:val="it-IT"/>
+              </w:rPr>
+              <w:t>Email</w:t>
+            </w:r>
+            <w:proofErr w:type="gramEnd"/>
+            <w:r>
+              <w:rPr>
+                <w:rFonts w:ascii="Century Gothic" w:hAnsi="Century Gothic"/>
+                <w:color w:val="auto"/>
+                <w:lang w:val="it-IT"/>
+              </w:rPr>
+              <w:t xml:space="preserve"> troppo corta</w:t>
             </w:r>
           </w:p>
         </w:tc>
@@ -17538,7 +18138,25 @@
                 <w:color w:val="auto"/>
                 <w:lang w:val="it-IT"/>
               </w:rPr>
-              <w:t>Errore: Email non valida</w:t>
+              <w:t xml:space="preserve">Errore: </w:t>
+            </w:r>
+            <w:proofErr w:type="gramStart"/>
+            <w:r>
+              <w:rPr>
+                <w:rFonts w:ascii="Century Gothic" w:hAnsi="Century Gothic"/>
+                <w:color w:val="auto"/>
+                <w:lang w:val="it-IT"/>
+              </w:rPr>
+              <w:t>Email</w:t>
+            </w:r>
+            <w:proofErr w:type="gramEnd"/>
+            <w:r>
+              <w:rPr>
+                <w:rFonts w:ascii="Century Gothic" w:hAnsi="Century Gothic"/>
+                <w:color w:val="auto"/>
+                <w:lang w:val="it-IT"/>
+              </w:rPr>
+              <w:t xml:space="preserve"> non valida</w:t>
             </w:r>
           </w:p>
         </w:tc>
@@ -17787,7 +18405,25 @@
                 <w:color w:val="auto"/>
                 <w:lang w:val="it-IT"/>
               </w:rPr>
-              <w:t>Errore: Il conferma password non è valido</w:t>
+              <w:t xml:space="preserve">Errore: </w:t>
+            </w:r>
+            <w:proofErr w:type="gramStart"/>
+            <w:r>
+              <w:rPr>
+                <w:rFonts w:ascii="Century Gothic" w:hAnsi="Century Gothic"/>
+                <w:color w:val="auto"/>
+                <w:lang w:val="it-IT"/>
+              </w:rPr>
+              <w:t>Il conferma</w:t>
+            </w:r>
+            <w:proofErr w:type="gramEnd"/>
+            <w:r>
+              <w:rPr>
+                <w:rFonts w:ascii="Century Gothic" w:hAnsi="Century Gothic"/>
+                <w:color w:val="auto"/>
+                <w:lang w:val="it-IT"/>
+              </w:rPr>
+              <w:t xml:space="preserve"> password non è valido</w:t>
             </w:r>
           </w:p>
         </w:tc>
@@ -18199,15 +18835,27 @@
               </w:rPr>
               <w:t xml:space="preserve"> </w:t>
             </w:r>
-            <w:r>
-              <w:rPr>
-                <w:rFonts w:ascii="Century Gothic" w:hAnsi="Century Gothic"/>
-                <w:b/>
-                <w:bCs/>
-                <w:color w:val="FFFFFF" w:themeColor="background1"/>
-                <w:lang w:val="it-IT"/>
-              </w:rPr>
-              <w:t>[ a-</w:t>
+            <w:proofErr w:type="gramStart"/>
+            <w:r>
+              <w:rPr>
+                <w:rFonts w:ascii="Century Gothic" w:hAnsi="Century Gothic"/>
+                <w:b/>
+                <w:bCs/>
+                <w:color w:val="FFFFFF" w:themeColor="background1"/>
+                <w:lang w:val="it-IT"/>
+              </w:rPr>
+              <w:t>[ a</w:t>
+            </w:r>
+            <w:proofErr w:type="gramEnd"/>
+            <w:r>
+              <w:rPr>
+                <w:rFonts w:ascii="Century Gothic" w:hAnsi="Century Gothic"/>
+                <w:b/>
+                <w:bCs/>
+                <w:color w:val="FFFFFF" w:themeColor="background1"/>
+                <w:lang w:val="it-IT"/>
+              </w:rPr>
+              <w:t>-</w:t>
             </w:r>
             <w:proofErr w:type="spellStart"/>
             <w:r>
@@ -18782,7 +19430,6 @@
                 <w:szCs w:val="24"/>
                 <w:lang w:val="it-IT" w:eastAsia="it-IT"/>
               </w:rPr>
-              <w:lastRenderedPageBreak/>
               <w:t xml:space="preserve">FORMATO: </w:t>
             </w:r>
           </w:p>
@@ -18799,15 +19446,27 @@
                 <w:lang w:val="it-IT"/>
               </w:rPr>
             </w:pPr>
-            <w:r>
-              <w:rPr>
-                <w:rFonts w:ascii="Century Gothic" w:hAnsi="Century Gothic"/>
-                <w:b/>
-                <w:bCs/>
-                <w:color w:val="FFFFFF" w:themeColor="background1"/>
-                <w:lang w:val="it-IT"/>
-              </w:rPr>
-              <w:t>[ a-</w:t>
+            <w:proofErr w:type="gramStart"/>
+            <w:r>
+              <w:rPr>
+                <w:rFonts w:ascii="Century Gothic" w:hAnsi="Century Gothic"/>
+                <w:b/>
+                <w:bCs/>
+                <w:color w:val="FFFFFF" w:themeColor="background1"/>
+                <w:lang w:val="it-IT"/>
+              </w:rPr>
+              <w:t>[ a</w:t>
+            </w:r>
+            <w:proofErr w:type="gramEnd"/>
+            <w:r>
+              <w:rPr>
+                <w:rFonts w:ascii="Century Gothic" w:hAnsi="Century Gothic"/>
+                <w:b/>
+                <w:bCs/>
+                <w:color w:val="FFFFFF" w:themeColor="background1"/>
+                <w:lang w:val="it-IT"/>
+              </w:rPr>
+              <w:t>-</w:t>
             </w:r>
             <w:proofErr w:type="spellStart"/>
             <w:r>
@@ -19403,8 +20062,21 @@
                 <w:szCs w:val="24"/>
                 <w:lang w:val="it-IT"/>
               </w:rPr>
-              <w:t>a-z ]</w:t>
-            </w:r>
+              <w:t>a-</w:t>
+            </w:r>
+            <w:proofErr w:type="gramStart"/>
+            <w:r>
+              <w:rPr>
+                <w:rFonts w:ascii="Century Gothic" w:hAnsi="Century Gothic"/>
+                <w:b/>
+                <w:bCs/>
+                <w:color w:val="FFFFFF" w:themeColor="background1"/>
+                <w:szCs w:val="24"/>
+                <w:lang w:val="it-IT"/>
+              </w:rPr>
+              <w:t>z ]</w:t>
+            </w:r>
+            <w:proofErr w:type="gramEnd"/>
           </w:p>
         </w:tc>
       </w:tr>
@@ -20615,6 +21287,7 @@
               <w:t xml:space="preserve"> [</w:t>
             </w:r>
             <w:proofErr w:type="spellStart"/>
+            <w:proofErr w:type="gramStart"/>
             <w:r>
               <w:rPr>
                 <w:rFonts w:ascii="Century Gothic" w:eastAsia="Times New Roman" w:hAnsi="Century Gothic" w:cs="Calibri"/>
@@ -20664,6 +21337,7 @@
               <w:t>ok</w:t>
             </w:r>
             <w:proofErr w:type="spellEnd"/>
+            <w:proofErr w:type="gramEnd"/>
             <w:r>
               <w:rPr>
                 <w:rFonts w:ascii="Century Gothic" w:eastAsia="Times New Roman" w:hAnsi="Century Gothic" w:cs="Calibri"/>
@@ -20800,7 +21474,6 @@
                 <w:szCs w:val="24"/>
                 <w:lang w:eastAsia="it-IT"/>
               </w:rPr>
-              <w:lastRenderedPageBreak/>
               <w:t>Parametro</w:t>
             </w:r>
             <w:proofErr w:type="spellEnd"/>
@@ -20876,7 +21549,29 @@
                 <w:color w:val="FFFFFF" w:themeColor="background1"/>
                 <w:lang w:val="it-IT" w:eastAsia="it-IT"/>
               </w:rPr>
-              <w:t>\\w+([\\.-]?\\w+)*@\\w+([\\.-]?\\w+)*(\\.\\w+)+</w:t>
+              <w:t>\\w+([\</w:t>
+            </w:r>
+            <w:proofErr w:type="gramStart"/>
+            <w:r>
+              <w:rPr>
+                <w:rFonts w:ascii="Century Gothic" w:eastAsia="Times New Roman" w:hAnsi="Century Gothic" w:cs="Calibri"/>
+                <w:b/>
+                <w:bCs/>
+                <w:color w:val="FFFFFF" w:themeColor="background1"/>
+                <w:lang w:val="it-IT" w:eastAsia="it-IT"/>
+              </w:rPr>
+              <w:t>\.-</w:t>
+            </w:r>
+            <w:proofErr w:type="gramEnd"/>
+            <w:r>
+              <w:rPr>
+                <w:rFonts w:ascii="Century Gothic" w:eastAsia="Times New Roman" w:hAnsi="Century Gothic" w:cs="Calibri"/>
+                <w:b/>
+                <w:bCs/>
+                <w:color w:val="FFFFFF" w:themeColor="background1"/>
+                <w:lang w:val="it-IT" w:eastAsia="it-IT"/>
+              </w:rPr>
+              <w:t>]?\\w+)*@\\w+([\\.-]?\\w+)*(\\.\\w+)+</w:t>
             </w:r>
           </w:p>
         </w:tc>
@@ -21406,15 +22101,27 @@
                 <w:lang w:val="it-IT" w:eastAsia="it-IT"/>
               </w:rPr>
             </w:pPr>
-            <w:r>
-              <w:rPr>
-                <w:rFonts w:ascii="Century Gothic" w:eastAsia="Times New Roman" w:hAnsi="Century Gothic" w:cs="Calibri"/>
-                <w:b/>
-                <w:bCs/>
-                <w:color w:val="FFFFFF" w:themeColor="background1"/>
-                <w:lang w:val="it-IT" w:eastAsia="it-IT"/>
-              </w:rPr>
-              <w:t>(?=.*[</w:t>
+            <w:proofErr w:type="gramStart"/>
+            <w:r>
+              <w:rPr>
+                <w:rFonts w:ascii="Century Gothic" w:eastAsia="Times New Roman" w:hAnsi="Century Gothic" w:cs="Calibri"/>
+                <w:b/>
+                <w:bCs/>
+                <w:color w:val="FFFFFF" w:themeColor="background1"/>
+                <w:lang w:val="it-IT" w:eastAsia="it-IT"/>
+              </w:rPr>
+              <w:t>(?=</w:t>
+            </w:r>
+            <w:proofErr w:type="gramEnd"/>
+            <w:r>
+              <w:rPr>
+                <w:rFonts w:ascii="Century Gothic" w:eastAsia="Times New Roman" w:hAnsi="Century Gothic" w:cs="Calibri"/>
+                <w:b/>
+                <w:bCs/>
+                <w:color w:val="FFFFFF" w:themeColor="background1"/>
+                <w:lang w:val="it-IT" w:eastAsia="it-IT"/>
+              </w:rPr>
+              <w:t>.*[</w:t>
             </w:r>
             <w:proofErr w:type="spellStart"/>
             <w:r>
@@ -22087,15 +22794,27 @@
                 <w:lang w:val="it-IT" w:eastAsia="it-IT"/>
               </w:rPr>
             </w:pPr>
-            <w:r>
-              <w:rPr>
-                <w:rFonts w:ascii="Century Gothic" w:eastAsia="Times New Roman" w:hAnsi="Century Gothic" w:cs="Calibri"/>
-                <w:b/>
-                <w:bCs/>
-                <w:color w:val="FFFFFF" w:themeColor="background1"/>
-                <w:lang w:val="it-IT" w:eastAsia="it-IT"/>
-              </w:rPr>
-              <w:t>(?=.*[</w:t>
+            <w:proofErr w:type="gramStart"/>
+            <w:r>
+              <w:rPr>
+                <w:rFonts w:ascii="Century Gothic" w:eastAsia="Times New Roman" w:hAnsi="Century Gothic" w:cs="Calibri"/>
+                <w:b/>
+                <w:bCs/>
+                <w:color w:val="FFFFFF" w:themeColor="background1"/>
+                <w:lang w:val="it-IT" w:eastAsia="it-IT"/>
+              </w:rPr>
+              <w:t>(?=</w:t>
+            </w:r>
+            <w:proofErr w:type="gramEnd"/>
+            <w:r>
+              <w:rPr>
+                <w:rFonts w:ascii="Century Gothic" w:eastAsia="Times New Roman" w:hAnsi="Century Gothic" w:cs="Calibri"/>
+                <w:b/>
+                <w:bCs/>
+                <w:color w:val="FFFFFF" w:themeColor="background1"/>
+                <w:lang w:val="it-IT" w:eastAsia="it-IT"/>
+              </w:rPr>
+              <w:t>.*[</w:t>
             </w:r>
             <w:proofErr w:type="spellStart"/>
             <w:r>
@@ -22665,7 +23384,18 @@
                 <w:color w:val="FFFFFF" w:themeColor="background1"/>
                 <w:lang w:val="it-IT" w:eastAsia="it-IT"/>
               </w:rPr>
-              <w:t>it|IT</w:t>
+              <w:t>it|</w:t>
+            </w:r>
+            <w:proofErr w:type="gramStart"/>
+            <w:r>
+              <w:rPr>
+                <w:rFonts w:ascii="Century Gothic" w:eastAsia="Times New Roman" w:hAnsi="Century Gothic" w:cs="Calibri"/>
+                <w:b/>
+                <w:bCs/>
+                <w:color w:val="FFFFFF" w:themeColor="background1"/>
+                <w:lang w:val="it-IT" w:eastAsia="it-IT"/>
+              </w:rPr>
+              <w:t>IT</w:t>
             </w:r>
             <w:proofErr w:type="spellEnd"/>
             <w:r>
@@ -22676,7 +23406,18 @@
                 <w:color w:val="FFFFFF" w:themeColor="background1"/>
                 <w:lang w:val="it-IT" w:eastAsia="it-IT"/>
               </w:rPr>
-              <w:t>)[0-9]{2}[A-Za-z][0-9]{10}[0-9A-Za-z]{12}</w:t>
+              <w:t>)[</w:t>
+            </w:r>
+            <w:proofErr w:type="gramEnd"/>
+            <w:r>
+              <w:rPr>
+                <w:rFonts w:ascii="Century Gothic" w:eastAsia="Times New Roman" w:hAnsi="Century Gothic" w:cs="Calibri"/>
+                <w:b/>
+                <w:bCs/>
+                <w:color w:val="FFFFFF" w:themeColor="background1"/>
+                <w:lang w:val="it-IT" w:eastAsia="it-IT"/>
+              </w:rPr>
+              <w:t>0-9]{2}[A-Za-z][0-9]{10}[0-9A-Za-z]{12}</w:t>
             </w:r>
           </w:p>
         </w:tc>
@@ -23840,7 +24581,25 @@
                 <w:color w:val="auto"/>
                 <w:lang w:val="it-IT"/>
               </w:rPr>
-              <w:t>Errore: Email troppo lunga</w:t>
+              <w:t xml:space="preserve">Errore: </w:t>
+            </w:r>
+            <w:proofErr w:type="gramStart"/>
+            <w:r>
+              <w:rPr>
+                <w:rFonts w:ascii="Century Gothic" w:hAnsi="Century Gothic"/>
+                <w:color w:val="auto"/>
+                <w:lang w:val="it-IT"/>
+              </w:rPr>
+              <w:t>Email</w:t>
+            </w:r>
+            <w:proofErr w:type="gramEnd"/>
+            <w:r>
+              <w:rPr>
+                <w:rFonts w:ascii="Century Gothic" w:hAnsi="Century Gothic"/>
+                <w:color w:val="auto"/>
+                <w:lang w:val="it-IT"/>
+              </w:rPr>
+              <w:t xml:space="preserve"> troppo lunga</w:t>
             </w:r>
           </w:p>
         </w:tc>
@@ -23923,7 +24682,25 @@
                 <w:color w:val="auto"/>
                 <w:lang w:val="it-IT"/>
               </w:rPr>
-              <w:t>Errore: Email troppo corta</w:t>
+              <w:t xml:space="preserve">Errore: </w:t>
+            </w:r>
+            <w:proofErr w:type="gramStart"/>
+            <w:r>
+              <w:rPr>
+                <w:rFonts w:ascii="Century Gothic" w:hAnsi="Century Gothic"/>
+                <w:color w:val="auto"/>
+                <w:lang w:val="it-IT"/>
+              </w:rPr>
+              <w:t>Email</w:t>
+            </w:r>
+            <w:proofErr w:type="gramEnd"/>
+            <w:r>
+              <w:rPr>
+                <w:rFonts w:ascii="Century Gothic" w:hAnsi="Century Gothic"/>
+                <w:color w:val="auto"/>
+                <w:lang w:val="it-IT"/>
+              </w:rPr>
+              <w:t xml:space="preserve"> troppo corta</w:t>
             </w:r>
           </w:p>
         </w:tc>
@@ -24006,7 +24783,25 @@
                 <w:color w:val="auto"/>
                 <w:lang w:val="it-IT"/>
               </w:rPr>
-              <w:t>Errore: Email non valida</w:t>
+              <w:t xml:space="preserve">Errore: </w:t>
+            </w:r>
+            <w:proofErr w:type="gramStart"/>
+            <w:r>
+              <w:rPr>
+                <w:rFonts w:ascii="Century Gothic" w:hAnsi="Century Gothic"/>
+                <w:color w:val="auto"/>
+                <w:lang w:val="it-IT"/>
+              </w:rPr>
+              <w:t>Email</w:t>
+            </w:r>
+            <w:proofErr w:type="gramEnd"/>
+            <w:r>
+              <w:rPr>
+                <w:rFonts w:ascii="Century Gothic" w:hAnsi="Century Gothic"/>
+                <w:color w:val="auto"/>
+                <w:lang w:val="it-IT"/>
+              </w:rPr>
+              <w:t xml:space="preserve"> non valida</w:t>
             </w:r>
           </w:p>
         </w:tc>
@@ -24255,7 +25050,25 @@
                 <w:color w:val="auto"/>
                 <w:lang w:val="it-IT"/>
               </w:rPr>
-              <w:t>Errore: Il conferma password non è valido</w:t>
+              <w:t xml:space="preserve">Errore: </w:t>
+            </w:r>
+            <w:proofErr w:type="gramStart"/>
+            <w:r>
+              <w:rPr>
+                <w:rFonts w:ascii="Century Gothic" w:hAnsi="Century Gothic"/>
+                <w:color w:val="auto"/>
+                <w:lang w:val="it-IT"/>
+              </w:rPr>
+              <w:t>Il conferma</w:t>
+            </w:r>
+            <w:proofErr w:type="gramEnd"/>
+            <w:r>
+              <w:rPr>
+                <w:rFonts w:ascii="Century Gothic" w:hAnsi="Century Gothic"/>
+                <w:color w:val="auto"/>
+                <w:lang w:val="it-IT"/>
+              </w:rPr>
+              <w:t xml:space="preserve"> password non è valido</w:t>
             </w:r>
           </w:p>
         </w:tc>
@@ -24370,7 +25183,6 @@
                 <w:rFonts w:ascii="Century Gothic" w:eastAsia="Century Gothic" w:hAnsi="Century Gothic" w:cs="Century Gothic"/>
                 <w:color w:val="auto"/>
               </w:rPr>
-              <w:lastRenderedPageBreak/>
               <w:t>TC_1.4_17</w:t>
             </w:r>
           </w:p>
@@ -25039,6 +25851,7 @@
               </w:rPr>
               <w:t xml:space="preserve">FORMATO: </w:t>
             </w:r>
+            <w:proofErr w:type="gramStart"/>
             <w:r>
               <w:rPr>
                 <w:rFonts w:ascii="Century Gothic" w:eastAsia="Times New Roman" w:hAnsi="Century Gothic" w:cs="Times New Roman" w:hint="eastAsia"/>
@@ -25047,7 +25860,18 @@
                 <w:color w:val="FFFFFF" w:themeColor="background1"/>
                 <w:lang w:val="it-IT" w:eastAsia="it-IT"/>
               </w:rPr>
-              <w:t>^[0-9°A-zÀ-ù ‘-]</w:t>
+              <w:t>^[</w:t>
+            </w:r>
+            <w:proofErr w:type="gramEnd"/>
+            <w:r>
+              <w:rPr>
+                <w:rFonts w:ascii="Century Gothic" w:eastAsia="Times New Roman" w:hAnsi="Century Gothic" w:cs="Times New Roman" w:hint="eastAsia"/>
+                <w:b/>
+                <w:bCs/>
+                <w:color w:val="FFFFFF" w:themeColor="background1"/>
+                <w:lang w:val="it-IT" w:eastAsia="it-IT"/>
+              </w:rPr>
+              <w:t>0-9°A-zÀ-ù ‘-]</w:t>
             </w:r>
             <w:r>
               <w:rPr>
@@ -25541,6 +26365,7 @@
               </w:rPr>
               <w:t xml:space="preserve">FORMATO: </w:t>
             </w:r>
+            <w:proofErr w:type="gramStart"/>
             <w:r>
               <w:rPr>
                 <w:rFonts w:ascii="Century Gothic" w:eastAsia="Times New Roman" w:hAnsi="Century Gothic" w:cs="Calibri" w:hint="eastAsia"/>
@@ -25550,7 +26375,19 @@
                 <w:szCs w:val="24"/>
                 <w:lang w:val="it-IT" w:eastAsia="it-IT"/>
               </w:rPr>
-              <w:t>^[0-9°A-zÀ-ù ‘-]</w:t>
+              <w:t>^[</w:t>
+            </w:r>
+            <w:proofErr w:type="gramEnd"/>
+            <w:r>
+              <w:rPr>
+                <w:rFonts w:ascii="Century Gothic" w:eastAsia="Times New Roman" w:hAnsi="Century Gothic" w:cs="Calibri" w:hint="eastAsia"/>
+                <w:b/>
+                <w:bCs/>
+                <w:color w:val="FFFFFF" w:themeColor="background1"/>
+                <w:szCs w:val="24"/>
+                <w:lang w:val="it-IT" w:eastAsia="it-IT"/>
+              </w:rPr>
+              <w:t>0-9°A-zÀ-ù ‘-]</w:t>
             </w:r>
             <w:r>
               <w:rPr>
@@ -25669,7 +26506,6 @@
                       <w:color w:val="FFFFFF"/>
                       <w:lang w:eastAsia="it-IT"/>
                     </w:rPr>
-                    <w:lastRenderedPageBreak/>
                     <w:t xml:space="preserve">Nome </w:t>
                   </w:r>
                   <w:proofErr w:type="spellStart"/>
@@ -26548,6 +27384,7 @@
               </w:rPr>
               <w:t xml:space="preserve">FORMATO: </w:t>
             </w:r>
+            <w:proofErr w:type="gramStart"/>
             <w:r>
               <w:rPr>
                 <w:rFonts w:ascii="Century Gothic" w:eastAsia="Times New Roman" w:hAnsi="Century Gothic" w:cs="Calibri" w:hint="eastAsia"/>
@@ -26557,7 +27394,19 @@
                 <w:szCs w:val="24"/>
                 <w:lang w:val="it-IT" w:eastAsia="it-IT"/>
               </w:rPr>
-              <w:t>^[0-9]+$</w:t>
+              <w:t>^[</w:t>
+            </w:r>
+            <w:proofErr w:type="gramEnd"/>
+            <w:r>
+              <w:rPr>
+                <w:rFonts w:ascii="Century Gothic" w:eastAsia="Times New Roman" w:hAnsi="Century Gothic" w:cs="Calibri" w:hint="eastAsia"/>
+                <w:b/>
+                <w:bCs/>
+                <w:color w:val="FFFFFF" w:themeColor="background1"/>
+                <w:szCs w:val="24"/>
+                <w:lang w:val="it-IT" w:eastAsia="it-IT"/>
+              </w:rPr>
+              <w:t>0-9]+$</w:t>
             </w:r>
           </w:p>
           <w:p>
@@ -26940,6 +27789,7 @@
               </w:rPr>
               <w:t xml:space="preserve">FORMATO: </w:t>
             </w:r>
+            <w:proofErr w:type="gramStart"/>
             <w:r>
               <w:rPr>
                 <w:rFonts w:ascii="Century Gothic" w:eastAsia="Times New Roman" w:hAnsi="Century Gothic" w:cs="Calibri" w:hint="eastAsia"/>
@@ -26949,7 +27799,19 @@
                 <w:szCs w:val="24"/>
                 <w:lang w:val="it-IT" w:eastAsia="it-IT"/>
               </w:rPr>
-              <w:t>^([0-9]+[.,]*)+</w:t>
+              <w:t>^(</w:t>
+            </w:r>
+            <w:proofErr w:type="gramEnd"/>
+            <w:r>
+              <w:rPr>
+                <w:rFonts w:ascii="Century Gothic" w:eastAsia="Times New Roman" w:hAnsi="Century Gothic" w:cs="Calibri" w:hint="eastAsia"/>
+                <w:b/>
+                <w:bCs/>
+                <w:color w:val="FFFFFF" w:themeColor="background1"/>
+                <w:szCs w:val="24"/>
+                <w:lang w:val="it-IT" w:eastAsia="it-IT"/>
+              </w:rPr>
+              <w:t>[0-9]+[.,]*)+</w:t>
             </w:r>
           </w:p>
         </w:tc>
@@ -27371,7 +28233,6 @@
                 <w:color w:val="FFFFFF"/>
                 <w:lang w:eastAsia="it-IT"/>
               </w:rPr>
-              <w:lastRenderedPageBreak/>
               <w:t xml:space="preserve">Nome </w:t>
             </w:r>
             <w:proofErr w:type="spellStart"/>
@@ -27756,6 +28617,7 @@
               <w:t xml:space="preserve"> &gt;</w:t>
             </w:r>
             <w:proofErr w:type="spellStart"/>
+            <w:proofErr w:type="gramStart"/>
             <w:r>
               <w:rPr>
                 <w:rFonts w:ascii="Century Gothic" w:eastAsia="Times New Roman" w:hAnsi="Century Gothic" w:cs="Calibri"/>
@@ -27779,7 +28641,16 @@
                 <w:szCs w:val="24"/>
                 <w:lang w:val="it-IT" w:eastAsia="it-IT"/>
               </w:rPr>
-              <w:t>= True</w:t>
+              <w:t>=</w:t>
+            </w:r>
+            <w:proofErr w:type="gramEnd"/>
+            <w:r>
+              <w:rPr>
+                <w:rFonts w:ascii="Century Gothic" w:eastAsia="Times New Roman" w:hAnsi="Century Gothic" w:cs="Calibri"/>
+                <w:szCs w:val="24"/>
+                <w:lang w:val="it-IT" w:eastAsia="it-IT"/>
+              </w:rPr>
+              <w:t xml:space="preserve"> True</w:t>
             </w:r>
             <w:r>
               <w:rPr>
@@ -28213,6 +29084,7 @@
               <w:t xml:space="preserve"> &lt;= </w:t>
             </w:r>
             <w:proofErr w:type="spellStart"/>
+            <w:proofErr w:type="gramStart"/>
             <w:r>
               <w:rPr>
                 <w:rFonts w:ascii="Century Gothic" w:eastAsia="Times New Roman" w:hAnsi="Century Gothic" w:cs="Calibri"/>
@@ -28238,6 +29110,7 @@
               </w:rPr>
               <w:t>=</w:t>
             </w:r>
+            <w:proofErr w:type="gramEnd"/>
             <w:r>
               <w:rPr>
                 <w:rFonts w:ascii="Century Gothic" w:eastAsia="Times New Roman" w:hAnsi="Century Gothic" w:cs="Calibri"/>
@@ -28424,6 +29297,7 @@
                 <w:lang w:eastAsia="it-IT"/>
               </w:rPr>
             </w:pPr>
+            <w:proofErr w:type="gramStart"/>
             <w:r>
               <w:rPr>
                 <w:rFonts w:ascii="Century Gothic" w:eastAsia="Times New Roman" w:hAnsi="Century Gothic" w:cs="Calibri" w:hint="eastAsia"/>
@@ -28433,7 +29307,19 @@
                 <w:szCs w:val="24"/>
                 <w:lang w:val="it-IT" w:eastAsia="it-IT"/>
               </w:rPr>
-              <w:t>^[0-9°A-zÀ-ù ‘-]</w:t>
+              <w:t>^[</w:t>
+            </w:r>
+            <w:proofErr w:type="gramEnd"/>
+            <w:r>
+              <w:rPr>
+                <w:rFonts w:ascii="Century Gothic" w:eastAsia="Times New Roman" w:hAnsi="Century Gothic" w:cs="Calibri" w:hint="eastAsia"/>
+                <w:b/>
+                <w:bCs/>
+                <w:color w:val="FFFFFF" w:themeColor="background1"/>
+                <w:szCs w:val="24"/>
+                <w:lang w:val="it-IT" w:eastAsia="it-IT"/>
+              </w:rPr>
+              <w:t>0-9°A-zÀ-ù ‘-]</w:t>
             </w:r>
             <w:r>
               <w:rPr>
@@ -28873,6 +29759,7 @@
               </w:rPr>
               <w:t xml:space="preserve">FORMATO: </w:t>
             </w:r>
+            <w:proofErr w:type="gramStart"/>
             <w:r>
               <w:rPr>
                 <w:rFonts w:ascii="Century Gothic" w:eastAsia="Times New Roman" w:hAnsi="Century Gothic" w:cs="Calibri" w:hint="eastAsia"/>
@@ -28882,7 +29769,19 @@
                 <w:szCs w:val="24"/>
                 <w:lang w:val="it-IT" w:eastAsia="it-IT"/>
               </w:rPr>
-              <w:t>^[0-9°A-zÀ-ù ‘-]</w:t>
+              <w:t>^[</w:t>
+            </w:r>
+            <w:proofErr w:type="gramEnd"/>
+            <w:r>
+              <w:rPr>
+                <w:rFonts w:ascii="Century Gothic" w:eastAsia="Times New Roman" w:hAnsi="Century Gothic" w:cs="Calibri" w:hint="eastAsia"/>
+                <w:b/>
+                <w:bCs/>
+                <w:color w:val="FFFFFF" w:themeColor="background1"/>
+                <w:szCs w:val="24"/>
+                <w:lang w:val="it-IT" w:eastAsia="it-IT"/>
+              </w:rPr>
+              <w:t>0-9°A-zÀ-ù ‘-]</w:t>
             </w:r>
             <w:r>
               <w:rPr>
@@ -29062,7 +29961,6 @@
                 <w:rFonts w:ascii="Century Gothic" w:hAnsi="Century Gothic"/>
                 <w:sz w:val="22"/>
               </w:rPr>
-              <w:lastRenderedPageBreak/>
               <w:t>FORMATO</w:t>
             </w:r>
             <w:r>
@@ -30200,16 +31098,7 @@
                 <w:color w:val="000000" w:themeColor="text1"/>
                 <w:lang w:val="it-IT"/>
               </w:rPr>
-              <w:t xml:space="preserve">inserita è precedente o contemporanea </w:t>
-            </w:r>
-            <w:r>
-              <w:rPr>
-                <w:rFonts w:ascii="Century Gothic" w:hAnsi="Century Gothic"/>
-                <w:color w:val="000000" w:themeColor="text1"/>
-                <w:lang w:val="it-IT"/>
-              </w:rPr>
-              <w:lastRenderedPageBreak/>
-              <w:t>alla Data Attuale</w:t>
+              <w:t>inserita è precedente o contemporanea alla Data Attuale</w:t>
             </w:r>
           </w:p>
         </w:tc>
@@ -30238,7 +31127,6 @@
                 <w:rFonts w:ascii="Century Gothic" w:eastAsia="Century Gothic" w:hAnsi="Century Gothic" w:cs="Century Gothic"/>
                 <w:color w:val="000000" w:themeColor="text1"/>
               </w:rPr>
-              <w:lastRenderedPageBreak/>
               <w:t>TC_2.1_</w:t>
             </w:r>
             <w:r>
@@ -30662,13 +31550,23 @@
               </w:rPr>
               <w:t xml:space="preserve">Errore, </w:t>
             </w:r>
-            <w:r>
-              <w:rPr>
-                <w:rFonts w:ascii="Century Gothic" w:hAnsi="Century Gothic"/>
-                <w:color w:val="000000" w:themeColor="text1"/>
-                <w:lang w:val="it-IT"/>
-              </w:rPr>
-              <w:t>l’indirizzo  non rispetta il formato</w:t>
+            <w:proofErr w:type="gramStart"/>
+            <w:r>
+              <w:rPr>
+                <w:rFonts w:ascii="Century Gothic" w:hAnsi="Century Gothic"/>
+                <w:color w:val="000000" w:themeColor="text1"/>
+                <w:lang w:val="it-IT"/>
+              </w:rPr>
+              <w:t>l’indirizzo  non</w:t>
+            </w:r>
+            <w:proofErr w:type="gramEnd"/>
+            <w:r>
+              <w:rPr>
+                <w:rFonts w:ascii="Century Gothic" w:hAnsi="Century Gothic"/>
+                <w:color w:val="000000" w:themeColor="text1"/>
+                <w:lang w:val="it-IT"/>
+              </w:rPr>
+              <w:t xml:space="preserve"> rispetta il formato</w:t>
             </w:r>
           </w:p>
         </w:tc>
@@ -31256,6 +32154,7 @@
               </w:rPr>
               <w:t xml:space="preserve">FORMATO: </w:t>
             </w:r>
+            <w:proofErr w:type="gramStart"/>
             <w:r>
               <w:rPr>
                 <w:rFonts w:ascii="Century Gothic" w:eastAsia="Times New Roman" w:hAnsi="Century Gothic" w:cs="Times New Roman" w:hint="eastAsia"/>
@@ -31264,7 +32163,18 @@
                 <w:color w:val="FFFFFF" w:themeColor="background1"/>
                 <w:lang w:val="it-IT" w:eastAsia="it-IT"/>
               </w:rPr>
-              <w:t>^[0-9°A-zÀ-ù ‘-]</w:t>
+              <w:t>^[</w:t>
+            </w:r>
+            <w:proofErr w:type="gramEnd"/>
+            <w:r>
+              <w:rPr>
+                <w:rFonts w:ascii="Century Gothic" w:eastAsia="Times New Roman" w:hAnsi="Century Gothic" w:cs="Times New Roman" w:hint="eastAsia"/>
+                <w:b/>
+                <w:bCs/>
+                <w:color w:val="FFFFFF" w:themeColor="background1"/>
+                <w:lang w:val="it-IT" w:eastAsia="it-IT"/>
+              </w:rPr>
+              <w:t>0-9°A-zÀ-ù ‘-]</w:t>
             </w:r>
             <w:r>
               <w:rPr>
@@ -31338,6 +32248,7 @@
                 <w:lang w:eastAsia="it-IT"/>
               </w:rPr>
             </w:pPr>
+            <w:bookmarkStart w:id="20" w:name="_Hlk121146630"/>
             <w:r>
               <w:rPr>
                 <w:rFonts w:ascii="Century Gothic" w:eastAsia="Times New Roman" w:hAnsi="Century Gothic" w:cs="Times New Roman"/>
@@ -31430,6 +32341,7 @@
           </w:p>
         </w:tc>
       </w:tr>
+      <w:bookmarkEnd w:id="20"/>
       <w:tr>
         <w:trPr>
           <w:trHeight w:val="843"/>
@@ -31643,7 +32555,6 @@
                 <w:szCs w:val="24"/>
                 <w:lang w:eastAsia="it-IT"/>
               </w:rPr>
-              <w:lastRenderedPageBreak/>
               <w:t>Parametro</w:t>
             </w:r>
             <w:proofErr w:type="spellEnd"/>
@@ -31734,6 +32645,7 @@
               </w:rPr>
               <w:t xml:space="preserve">FORMATO: </w:t>
             </w:r>
+            <w:proofErr w:type="gramStart"/>
             <w:r>
               <w:rPr>
                 <w:rFonts w:ascii="Century Gothic" w:eastAsia="Times New Roman" w:hAnsi="Century Gothic" w:cs="Calibri" w:hint="eastAsia"/>
@@ -31743,7 +32655,19 @@
                 <w:szCs w:val="24"/>
                 <w:lang w:val="it-IT" w:eastAsia="it-IT"/>
               </w:rPr>
-              <w:t>^[0-9°A-zÀ-ù ‘-]</w:t>
+              <w:t>^[</w:t>
+            </w:r>
+            <w:proofErr w:type="gramEnd"/>
+            <w:r>
+              <w:rPr>
+                <w:rFonts w:ascii="Century Gothic" w:eastAsia="Times New Roman" w:hAnsi="Century Gothic" w:cs="Calibri" w:hint="eastAsia"/>
+                <w:b/>
+                <w:bCs/>
+                <w:color w:val="FFFFFF" w:themeColor="background1"/>
+                <w:szCs w:val="24"/>
+                <w:lang w:val="it-IT" w:eastAsia="it-IT"/>
+              </w:rPr>
+              <w:t>0-9°A-zÀ-ù ‘-]</w:t>
             </w:r>
             <w:r>
               <w:rPr>
@@ -32673,6 +33597,7 @@
               </w:rPr>
               <w:t xml:space="preserve">FORMATO: </w:t>
             </w:r>
+            <w:proofErr w:type="gramStart"/>
             <w:r>
               <w:rPr>
                 <w:rFonts w:ascii="Century Gothic" w:eastAsia="Times New Roman" w:hAnsi="Century Gothic" w:cs="Calibri" w:hint="eastAsia"/>
@@ -32682,7 +33607,19 @@
                 <w:szCs w:val="24"/>
                 <w:lang w:val="it-IT" w:eastAsia="it-IT"/>
               </w:rPr>
-              <w:t>^[0-9]+$</w:t>
+              <w:t>^[</w:t>
+            </w:r>
+            <w:proofErr w:type="gramEnd"/>
+            <w:r>
+              <w:rPr>
+                <w:rFonts w:ascii="Century Gothic" w:eastAsia="Times New Roman" w:hAnsi="Century Gothic" w:cs="Calibri" w:hint="eastAsia"/>
+                <w:b/>
+                <w:bCs/>
+                <w:color w:val="FFFFFF" w:themeColor="background1"/>
+                <w:szCs w:val="24"/>
+                <w:lang w:val="it-IT" w:eastAsia="it-IT"/>
+              </w:rPr>
+              <w:t>0-9]+$</w:t>
             </w:r>
           </w:p>
           <w:p>
@@ -33013,6 +33950,7 @@
               </w:rPr>
               <w:t xml:space="preserve">FORMATO: </w:t>
             </w:r>
+            <w:proofErr w:type="gramStart"/>
             <w:r>
               <w:rPr>
                 <w:rFonts w:ascii="Century Gothic" w:eastAsia="Times New Roman" w:hAnsi="Century Gothic" w:cs="Calibri" w:hint="eastAsia"/>
@@ -33022,7 +33960,19 @@
                 <w:szCs w:val="24"/>
                 <w:lang w:val="it-IT" w:eastAsia="it-IT"/>
               </w:rPr>
-              <w:t>^([0-9]+[.,]*)+</w:t>
+              <w:t>^(</w:t>
+            </w:r>
+            <w:proofErr w:type="gramEnd"/>
+            <w:r>
+              <w:rPr>
+                <w:rFonts w:ascii="Century Gothic" w:eastAsia="Times New Roman" w:hAnsi="Century Gothic" w:cs="Calibri" w:hint="eastAsia"/>
+                <w:b/>
+                <w:bCs/>
+                <w:color w:val="FFFFFF" w:themeColor="background1"/>
+                <w:szCs w:val="24"/>
+                <w:lang w:val="it-IT" w:eastAsia="it-IT"/>
+              </w:rPr>
+              <w:t>[0-9]+[.,]*)+</w:t>
             </w:r>
           </w:p>
         </w:tc>
@@ -33282,7 +34232,6 @@
                 <w:szCs w:val="24"/>
                 <w:lang w:eastAsia="it-IT"/>
               </w:rPr>
-              <w:lastRenderedPageBreak/>
               <w:t>Parametro</w:t>
             </w:r>
             <w:proofErr w:type="spellEnd"/>
@@ -34024,6 +34973,7 @@
               <w:t xml:space="preserve"> &lt;= </w:t>
             </w:r>
             <w:proofErr w:type="spellStart"/>
+            <w:proofErr w:type="gramStart"/>
             <w:r>
               <w:rPr>
                 <w:rFonts w:ascii="Century Gothic" w:eastAsia="Times New Roman" w:hAnsi="Century Gothic" w:cs="Calibri"/>
@@ -34037,7 +34987,15 @@
                 <w:rFonts w:ascii="Century Gothic" w:eastAsia="Times New Roman" w:hAnsi="Century Gothic" w:cs="Calibri"/>
                 <w:lang w:val="it-IT" w:eastAsia="it-IT"/>
               </w:rPr>
-              <w:t xml:space="preserve">  =False [</w:t>
+              <w:t xml:space="preserve">  =</w:t>
+            </w:r>
+            <w:proofErr w:type="gramEnd"/>
+            <w:r>
+              <w:rPr>
+                <w:rFonts w:ascii="Century Gothic" w:eastAsia="Times New Roman" w:hAnsi="Century Gothic" w:cs="Calibri"/>
+                <w:lang w:val="it-IT" w:eastAsia="it-IT"/>
+              </w:rPr>
+              <w:t>False [</w:t>
             </w:r>
             <w:proofErr w:type="spellStart"/>
             <w:r>
@@ -34199,6 +35157,7 @@
                 <w:lang w:eastAsia="it-IT"/>
               </w:rPr>
             </w:pPr>
+            <w:proofErr w:type="gramStart"/>
             <w:r>
               <w:rPr>
                 <w:rFonts w:ascii="Century Gothic" w:eastAsia="Times New Roman" w:hAnsi="Century Gothic" w:cs="Calibri" w:hint="eastAsia"/>
@@ -34208,7 +35167,19 @@
                 <w:szCs w:val="24"/>
                 <w:lang w:val="it-IT" w:eastAsia="it-IT"/>
               </w:rPr>
-              <w:t>^[0-9°A-zÀ-ù ‘-]</w:t>
+              <w:t>^[</w:t>
+            </w:r>
+            <w:proofErr w:type="gramEnd"/>
+            <w:r>
+              <w:rPr>
+                <w:rFonts w:ascii="Century Gothic" w:eastAsia="Times New Roman" w:hAnsi="Century Gothic" w:cs="Calibri" w:hint="eastAsia"/>
+                <w:b/>
+                <w:bCs/>
+                <w:color w:val="FFFFFF" w:themeColor="background1"/>
+                <w:szCs w:val="24"/>
+                <w:lang w:val="it-IT" w:eastAsia="it-IT"/>
+              </w:rPr>
+              <w:t>0-9°A-zÀ-ù ‘-]</w:t>
             </w:r>
             <w:r>
               <w:rPr>
@@ -34627,6 +35598,7 @@
               </w:rPr>
               <w:t xml:space="preserve">FORMATO: </w:t>
             </w:r>
+            <w:proofErr w:type="gramStart"/>
             <w:r>
               <w:rPr>
                 <w:rFonts w:ascii="Century Gothic" w:eastAsia="Times New Roman" w:hAnsi="Century Gothic" w:cs="Calibri" w:hint="eastAsia"/>
@@ -34636,7 +35608,19 @@
                 <w:szCs w:val="24"/>
                 <w:lang w:val="it-IT" w:eastAsia="it-IT"/>
               </w:rPr>
-              <w:t>^[0-9°A-zÀ-ù ‘-]</w:t>
+              <w:t>^[</w:t>
+            </w:r>
+            <w:proofErr w:type="gramEnd"/>
+            <w:r>
+              <w:rPr>
+                <w:rFonts w:ascii="Century Gothic" w:eastAsia="Times New Roman" w:hAnsi="Century Gothic" w:cs="Calibri" w:hint="eastAsia"/>
+                <w:b/>
+                <w:bCs/>
+                <w:color w:val="FFFFFF" w:themeColor="background1"/>
+                <w:szCs w:val="24"/>
+                <w:lang w:val="it-IT" w:eastAsia="it-IT"/>
+              </w:rPr>
+              <w:t>0-9°A-zÀ-ù ‘-]</w:t>
             </w:r>
             <w:r>
               <w:rPr>
@@ -34805,7 +35789,6 @@
                 <w:rFonts w:ascii="Century Gothic" w:hAnsi="Century Gothic"/>
                 <w:sz w:val="22"/>
               </w:rPr>
-              <w:lastRenderedPageBreak/>
               <w:t>FORMATO</w:t>
             </w:r>
             <w:r>
@@ -36007,7 +36990,23 @@
                 <w:rFonts w:ascii="Century Gothic" w:hAnsi="Century Gothic"/>
                 <w:color w:val="000000" w:themeColor="text1"/>
               </w:rPr>
-              <w:t>2, FDI2,  FDF2, VDF1</w:t>
+              <w:t>2, FDI</w:t>
+            </w:r>
+            <w:proofErr w:type="gramStart"/>
+            <w:r>
+              <w:rPr>
+                <w:rFonts w:ascii="Century Gothic" w:hAnsi="Century Gothic"/>
+                <w:color w:val="000000" w:themeColor="text1"/>
+              </w:rPr>
+              <w:t>2,  FDF</w:t>
+            </w:r>
+            <w:proofErr w:type="gramEnd"/>
+            <w:r>
+              <w:rPr>
+                <w:rFonts w:ascii="Century Gothic" w:hAnsi="Century Gothic"/>
+                <w:color w:val="000000" w:themeColor="text1"/>
+              </w:rPr>
+              <w:t>2, VDF1</w:t>
             </w:r>
           </w:p>
         </w:tc>
@@ -36057,16 +37056,7 @@
                 <w:color w:val="000000" w:themeColor="text1"/>
                 <w:lang w:val="it-IT"/>
               </w:rPr>
-              <w:t xml:space="preserve">o </w:t>
-            </w:r>
-            <w:r>
-              <w:rPr>
-                <w:rFonts w:ascii="Century Gothic" w:hAnsi="Century Gothic"/>
-                <w:color w:val="000000" w:themeColor="text1"/>
-                <w:lang w:val="it-IT"/>
-              </w:rPr>
-              <w:lastRenderedPageBreak/>
-              <w:t xml:space="preserve">contemporanea </w:t>
+              <w:t xml:space="preserve">o contemporanea </w:t>
             </w:r>
             <w:r>
               <w:rPr>
@@ -36103,7 +37093,6 @@
                 <w:rFonts w:ascii="Century Gothic" w:eastAsia="Century Gothic" w:hAnsi="Century Gothic" w:cs="Century Gothic"/>
                 <w:color w:val="000000" w:themeColor="text1"/>
               </w:rPr>
-              <w:lastRenderedPageBreak/>
               <w:t>TC_2.2_</w:t>
             </w:r>
             <w:r>
@@ -36285,13 +37274,23 @@
               </w:rPr>
               <w:t xml:space="preserve">Errore, </w:t>
             </w:r>
-            <w:r>
-              <w:rPr>
-                <w:rFonts w:ascii="Century Gothic" w:hAnsi="Century Gothic"/>
-                <w:color w:val="000000" w:themeColor="text1"/>
-                <w:lang w:val="it-IT"/>
-              </w:rPr>
-              <w:t>l’indirizzo  non rispetta il formato</w:t>
+            <w:proofErr w:type="gramStart"/>
+            <w:r>
+              <w:rPr>
+                <w:rFonts w:ascii="Century Gothic" w:hAnsi="Century Gothic"/>
+                <w:color w:val="000000" w:themeColor="text1"/>
+                <w:lang w:val="it-IT"/>
+              </w:rPr>
+              <w:t>l’indirizzo  non</w:t>
+            </w:r>
+            <w:proofErr w:type="gramEnd"/>
+            <w:r>
+              <w:rPr>
+                <w:rFonts w:ascii="Century Gothic" w:hAnsi="Century Gothic"/>
+                <w:color w:val="000000" w:themeColor="text1"/>
+                <w:lang w:val="it-IT"/>
+              </w:rPr>
+              <w:t xml:space="preserve"> rispetta il formato</w:t>
             </w:r>
           </w:p>
         </w:tc>
@@ -36458,7 +37457,7 @@
                 <w:lang w:eastAsia="it-IT"/>
               </w:rPr>
             </w:pPr>
-            <w:bookmarkStart w:id="20" w:name="_Hlk120831442"/>
+            <w:bookmarkStart w:id="21" w:name="_Hlk120831442"/>
             <w:proofErr w:type="spellStart"/>
             <w:r>
               <w:rPr>
@@ -36548,6 +37547,7 @@
               </w:rPr>
               <w:t xml:space="preserve"> </w:t>
             </w:r>
+            <w:proofErr w:type="gramStart"/>
             <w:r>
               <w:rPr>
                 <w:rFonts w:ascii="Century Gothic" w:eastAsia="Times New Roman" w:hAnsi="Century Gothic" w:cs="Times New Roman" w:hint="eastAsia"/>
@@ -36556,7 +37556,18 @@
                 <w:color w:val="FFFFFF"/>
                 <w:lang w:val="it-IT" w:eastAsia="it-IT"/>
               </w:rPr>
-              <w:t>^[0-9°A-zÀ-ù ‘-]</w:t>
+              <w:t>^[</w:t>
+            </w:r>
+            <w:proofErr w:type="gramEnd"/>
+            <w:r>
+              <w:rPr>
+                <w:rFonts w:ascii="Century Gothic" w:eastAsia="Times New Roman" w:hAnsi="Century Gothic" w:cs="Times New Roman" w:hint="eastAsia"/>
+                <w:b/>
+                <w:bCs/>
+                <w:color w:val="FFFFFF"/>
+                <w:lang w:val="it-IT" w:eastAsia="it-IT"/>
+              </w:rPr>
+              <w:t>0-9°A-zÀ-ù ‘-]</w:t>
             </w:r>
             <w:r>
               <w:rPr>
@@ -36847,7 +37858,7 @@
           </w:p>
         </w:tc>
       </w:tr>
-      <w:bookmarkEnd w:id="20"/>
+      <w:bookmarkEnd w:id="21"/>
     </w:tbl>
     <w:p>
       <w:pPr>
@@ -37325,6 +38336,16 @@
               </w:rPr>
               <w:t>FORMATO:</w:t>
             </w:r>
+            <w:r>
+              <w:rPr>
+                <w:rFonts w:ascii="Century Gothic" w:eastAsia="Times New Roman" w:hAnsi="Century Gothic" w:cs="Times New Roman"/>
+                <w:b/>
+                <w:bCs/>
+                <w:color w:val="FFFFFF"/>
+                <w:lang w:eastAsia="it-IT"/>
+              </w:rPr>
+              <w:t xml:space="preserve"> </w:t>
+            </w:r>
           </w:p>
         </w:tc>
       </w:tr>
@@ -37896,7 +38917,6 @@
     <w:p>
       <w:pPr>
         <w:pStyle w:val="GpsTitolo"/>
-        <w:ind w:firstLine="720"/>
       </w:pPr>
     </w:p>
     <w:p>
@@ -38335,7 +39355,6 @@
         <w:ind w:left="1800"/>
       </w:pPr>
       <w:r>
-        <w:lastRenderedPageBreak/>
         <w:t xml:space="preserve"> </w:t>
       </w:r>
     </w:p>
@@ -38714,6 +39733,7 @@
           <w:rFonts w:ascii="Garamond" w:hAnsi="Garamond"/>
           <w:lang w:val="it-IT"/>
         </w:rPr>
+        <w:lastRenderedPageBreak/>
         <w:t xml:space="preserve">L’esecuzione dei test verrà svolta durante l’implementazione del sistema e successivamente verranno rieseguiti tutti i casi di test quando l’implementazione del sistema sarà terminata per garantirne il corretto funzionamento. </w:t>
       </w:r>
     </w:p>

</xml_diff>